<commit_message>
changed gpa and coursework
</commit_message>
<xml_diff>
--- a/Rehman_Aarij_Resume.docx
+++ b/Rehman_Aarij_Resume.docx
@@ -53,63 +53,35 @@
           <w:rFonts w:ascii="Garamond" w:hAnsi="Garamond"/>
           <w:color w:val="auto"/>
         </w:rPr>
-        <w:t>aarij.</w:t>
-      </w:r>
-      <w:r>
-        <w:rPr>
-          <w:rFonts w:ascii="Garamond" w:hAnsi="Garamond"/>
-          <w:color w:val="auto"/>
-        </w:rPr>
-        <w:t>rehman</w:t>
-      </w:r>
-      <w:r>
-        <w:rPr>
-          <w:rFonts w:ascii="Garamond" w:hAnsi="Garamond"/>
-          <w:color w:val="auto"/>
-        </w:rPr>
-        <w:t>@gmail.com</w:t>
-      </w:r>
-      <w:r>
-        <w:rPr>
-          <w:rFonts w:ascii="Garamond" w:hAnsi="Garamond"/>
-          <w:color w:val="auto"/>
-        </w:rPr>
-        <w:t xml:space="preserve"> </w:t>
-      </w:r>
-      <w:r>
-        <w:rPr>
-          <w:rFonts w:ascii="Wingdings" w:hAnsi="Wingdings"/>
-          <w:color w:val="auto"/>
-        </w:rPr>
-        <w:t></w:t>
-      </w:r>
-      <w:r>
-        <w:rPr>
-          <w:rFonts w:ascii="Garamond" w:hAnsi="Garamond"/>
-          <w:color w:val="auto"/>
-        </w:rPr>
-        <w:t xml:space="preserve"> (</w:t>
-      </w:r>
-      <w:r>
-        <w:rPr>
-          <w:rFonts w:ascii="Garamond" w:hAnsi="Garamond"/>
-          <w:color w:val="auto"/>
-        </w:rPr>
-        <w:t xml:space="preserve">630)-649-0990 </w:t>
-      </w:r>
-      <w:r>
-        <w:rPr>
-          <w:rFonts w:ascii="Wingdings" w:hAnsi="Wingdings"/>
-          <w:color w:val="auto"/>
-        </w:rPr>
-        <w:t></w:t>
-      </w:r>
-      <w:r>
-        <w:rPr>
-          <w:rFonts w:ascii="Garamond" w:hAnsi="Garamond"/>
-          <w:color w:val="auto"/>
-        </w:rPr>
-        <w:t xml:space="preserve"> </w:t>
+        <w:t>aarij.rehman@gmail.com</w:t>
+      </w:r>
+      <w:r>
+        <w:rPr>
+          <w:rFonts w:ascii="Garamond" w:hAnsi="Garamond"/>
+          <w:color w:val="auto"/>
+        </w:rPr>
+        <w:t xml:space="preserve"> - </w:t>
+      </w:r>
+      <w:r>
+        <w:rPr>
+          <w:rFonts w:ascii="Garamond" w:hAnsi="Garamond"/>
+          <w:color w:val="auto"/>
+        </w:rPr>
+        <w:t>(</w:t>
+      </w:r>
+      <w:r>
+        <w:rPr>
+          <w:rFonts w:ascii="Garamond" w:hAnsi="Garamond"/>
+          <w:color w:val="auto"/>
+        </w:rPr>
+        <w:t>630)-649-0990</w:t>
+      </w:r>
+      <w:r>
+        <w:rPr>
+          <w:rFonts w:ascii="Garamond" w:hAnsi="Garamond"/>
+          <w:color w:val="auto"/>
+        </w:rPr>
+        <w:t xml:space="preserve"> - </w:t>
       </w:r>
       <w:r>
         <w:rPr>
@@ -320,7 +292,15 @@
           <w:iCs/>
           <w:color w:val="auto"/>
         </w:rPr>
-        <w:t>61</w:t>
+        <w:t>6</w:t>
+      </w:r>
+      <w:r>
+        <w:rPr>
+          <w:rFonts w:ascii="Garamond" w:hAnsi="Garamond"/>
+          <w:iCs/>
+          <w:color w:val="auto"/>
+        </w:rPr>
+        <w:t>5</w:t>
       </w:r>
       <w:r>
         <w:rPr>
@@ -349,7 +329,7 @@
           <w:rFonts w:ascii="Garamond" w:hAnsi="Garamond"/>
           <w:color w:val="auto"/>
         </w:rPr>
-        <w:t xml:space="preserve">Graduating with a BS in Industrial Engineering and an MS in Computer Science in 4 years </w:t>
+        <w:t xml:space="preserve">Graduating with a BS in Industrial Engineering and an MS in Computer Science </w:t>
       </w:r>
     </w:p>
     <w:p>
@@ -370,7 +350,35 @@
           <w:rFonts w:ascii="Garamond" w:hAnsi="Garamond"/>
           <w:color w:val="auto"/>
         </w:rPr>
-        <w:t>Relevant Coursework: Computer Systems, Data Structures, Financial Engineering, Algorithm Design, AI, Data Science and Analytics, Discrete Math, Optimization, Supply-Chain Modeling</w:t>
+        <w:t xml:space="preserve">Relevant Coursework: Computer Systems, </w:t>
+      </w:r>
+      <w:r>
+        <w:rPr>
+          <w:rFonts w:ascii="Garamond" w:hAnsi="Garamond"/>
+          <w:color w:val="auto"/>
+        </w:rPr>
+        <w:t>Systems Security</w:t>
+      </w:r>
+      <w:r>
+        <w:rPr>
+          <w:rFonts w:ascii="Garamond" w:hAnsi="Garamond"/>
+          <w:color w:val="auto"/>
+        </w:rPr>
+        <w:t xml:space="preserve">, </w:t>
+      </w:r>
+      <w:r>
+        <w:rPr>
+          <w:rFonts w:ascii="Garamond" w:hAnsi="Garamond"/>
+          <w:color w:val="auto"/>
+        </w:rPr>
+        <w:t>Computer Networking</w:t>
+      </w:r>
+      <w:r>
+        <w:rPr>
+          <w:rFonts w:ascii="Garamond" w:hAnsi="Garamond"/>
+          <w:color w:val="auto"/>
+        </w:rPr>
+        <w:t>, Algorithm Design, AI, Data Science and Analytics, Optimization</w:t>
       </w:r>
     </w:p>
     <w:p>
@@ -1922,7 +1930,7 @@
         <v:path o:extrusionok="f" gradientshapeok="t" o:connecttype="rect"/>
         <o:lock v:ext="edit" aspectratio="t"/>
       </v:shapetype>
-      <v:shape id="_x0000_i1031" type="#_x0000_t75" style="width:11.25pt;height:11.25pt" o:bullet="t">
+      <v:shape id="_x0000_i1027" type="#_x0000_t75" style="width:11.3pt;height:11.3pt" o:bullet="t">
         <v:imagedata r:id="rId1" o:title="mso75BA"/>
       </v:shape>
     </w:pict>

</xml_diff>

<commit_message>
graduated (didn't add much)
</commit_message>
<xml_diff>
--- a/Rehman_Aarij_Resume.docx
+++ b/Rehman_Aarij_Resume.docx
@@ -1,6 +1,6 @@
 
 <file path=word/document.xml><?xml version="1.0" encoding="utf-8"?>
-<w:document xmlns:wpc="http://schemas.microsoft.com/office/word/2010/wordprocessingCanvas" xmlns:cx="http://schemas.microsoft.com/office/drawing/2014/chartex" xmlns:cx1="http://schemas.microsoft.com/office/drawing/2015/9/8/chartex" xmlns:cx2="http://schemas.microsoft.com/office/drawing/2015/10/21/chartex" xmlns:cx3="http://schemas.microsoft.com/office/drawing/2016/5/9/chartex" xmlns:cx4="http://schemas.microsoft.com/office/drawing/2016/5/10/chartex" xmlns:cx5="http://schemas.microsoft.com/office/drawing/2016/5/11/chartex" xmlns:cx6="http://schemas.microsoft.com/office/drawing/2016/5/12/chartex" xmlns:cx7="http://schemas.microsoft.com/office/drawing/2016/5/13/chartex" xmlns:cx8="http://schemas.microsoft.com/office/drawing/2016/5/14/chartex" xmlns:mc="http://schemas.openxmlformats.org/markup-compatibility/2006" xmlns:aink="http://schemas.microsoft.com/office/drawing/2016/ink" xmlns:am3d="http://schemas.microsoft.com/office/drawing/2017/model3d" xmlns:o="urn:schemas-microsoft-com:office:office" xmlns:r="http://schemas.openxmlformats.org/officeDocument/2006/relationships" xmlns:m="http://schemas.openxmlformats.org/officeDocument/2006/math" xmlns:v="urn:schemas-microsoft-com:vml" xmlns:wp14="http://schemas.microsoft.com/office/word/2010/wordprocessingDrawing" xmlns:wp="http://schemas.openxmlformats.org/drawingml/2006/wordprocessingDrawing" xmlns:w10="urn:schemas-microsoft-com:office:word" xmlns:w="http://schemas.openxmlformats.org/wordprocessingml/2006/main" xmlns:w14="http://schemas.microsoft.com/office/word/2010/wordml" xmlns:w15="http://schemas.microsoft.com/office/word/2012/wordml" xmlns:w16cex="http://schemas.microsoft.com/office/word/2018/wordml/cex" xmlns:w16cid="http://schemas.microsoft.com/office/word/2016/wordml/cid" xmlns:w16="http://schemas.microsoft.com/office/word/2018/wordml" xmlns:w16se="http://schemas.microsoft.com/office/word/2015/wordml/symex" xmlns:wpg="http://schemas.microsoft.com/office/word/2010/wordprocessingGroup" xmlns:wpi="http://schemas.microsoft.com/office/word/2010/wordprocessingInk" xmlns:wne="http://schemas.microsoft.com/office/word/2006/wordml" xmlns:wps="http://schemas.microsoft.com/office/word/2010/wordprocessingShape" mc:Ignorable="w14 w15 w16se w16cid w16 w16cex wp14">
+<w:document xmlns:wpc="http://schemas.microsoft.com/office/word/2010/wordprocessingCanvas" xmlns:cx="http://schemas.microsoft.com/office/drawing/2014/chartex" xmlns:cx1="http://schemas.microsoft.com/office/drawing/2015/9/8/chartex" xmlns:cx2="http://schemas.microsoft.com/office/drawing/2015/10/21/chartex" xmlns:cx3="http://schemas.microsoft.com/office/drawing/2016/5/9/chartex" xmlns:cx4="http://schemas.microsoft.com/office/drawing/2016/5/10/chartex" xmlns:cx5="http://schemas.microsoft.com/office/drawing/2016/5/11/chartex" xmlns:cx6="http://schemas.microsoft.com/office/drawing/2016/5/12/chartex" xmlns:cx7="http://schemas.microsoft.com/office/drawing/2016/5/13/chartex" xmlns:cx8="http://schemas.microsoft.com/office/drawing/2016/5/14/chartex" xmlns:mc="http://schemas.openxmlformats.org/markup-compatibility/2006" xmlns:aink="http://schemas.microsoft.com/office/drawing/2016/ink" xmlns:am3d="http://schemas.microsoft.com/office/drawing/2017/model3d" xmlns:o="urn:schemas-microsoft-com:office:office" xmlns:r="http://schemas.openxmlformats.org/officeDocument/2006/relationships" xmlns:m="http://schemas.openxmlformats.org/officeDocument/2006/math" xmlns:v="urn:schemas-microsoft-com:vml" xmlns:wp14="http://schemas.microsoft.com/office/word/2010/wordprocessingDrawing" xmlns:wp="http://schemas.openxmlformats.org/drawingml/2006/wordprocessingDrawing" xmlns:w10="urn:schemas-microsoft-com:office:word" xmlns:w="http://schemas.openxmlformats.org/wordprocessingml/2006/main" xmlns:w14="http://schemas.microsoft.com/office/word/2010/wordml" xmlns:w15="http://schemas.microsoft.com/office/word/2012/wordml" xmlns:w16cex="http://schemas.microsoft.com/office/word/2018/wordml/cex" xmlns:w16cid="http://schemas.microsoft.com/office/word/2016/wordml/cid" xmlns:w16="http://schemas.microsoft.com/office/word/2018/wordml" xmlns:w16sdtdh="http://schemas.microsoft.com/office/word/2020/wordml/sdtdatahash" xmlns:w16se="http://schemas.microsoft.com/office/word/2015/wordml/symex" xmlns:wpg="http://schemas.microsoft.com/office/word/2010/wordprocessingGroup" xmlns:wpi="http://schemas.microsoft.com/office/word/2010/wordprocessingInk" xmlns:wne="http://schemas.microsoft.com/office/word/2006/wordml" xmlns:wps="http://schemas.microsoft.com/office/word/2010/wordprocessingShape" mc:Ignorable="w14 w15 w16se w16cid w16 w16cex w16sdtdh wp14">
   <w:body>
     <w:p>
       <w:pPr>
@@ -226,25 +226,7 @@
           <w:iCs/>
           <w:color w:val="auto"/>
         </w:rPr>
-        <w:t>M.S. Computer Science – BS</w:t>
-      </w:r>
-      <w:r>
-        <w:rPr>
-          <w:rFonts w:ascii="Garamond" w:hAnsi="Garamond"/>
-          <w:i/>
-          <w:iCs/>
-          <w:color w:val="auto"/>
-        </w:rPr>
-        <w:t>/MS</w:t>
-      </w:r>
-      <w:r>
-        <w:rPr>
-          <w:rFonts w:ascii="Garamond" w:hAnsi="Garamond"/>
-          <w:i/>
-          <w:iCs/>
-          <w:color w:val="auto"/>
-        </w:rPr>
-        <w:t xml:space="preserve"> Program </w:t>
+        <w:t>M.S. Computer Science</w:t>
       </w:r>
       <w:r>
         <w:rPr>
@@ -284,7 +266,23 @@
           <w:iCs/>
           <w:color w:val="auto"/>
         </w:rPr>
-        <w:t>B.S. GPA – 3.65; M.S. GPA – 4.0</w:t>
+        <w:t>B.S. GPA – 3.65</w:t>
+      </w:r>
+      <w:r>
+        <w:rPr>
+          <w:rFonts w:ascii="Garamond" w:hAnsi="Garamond"/>
+          <w:iCs/>
+          <w:color w:val="auto"/>
+        </w:rPr>
+        <w:t>,</w:t>
+      </w:r>
+      <w:r>
+        <w:rPr>
+          <w:rFonts w:ascii="Garamond" w:hAnsi="Garamond"/>
+          <w:iCs/>
+          <w:color w:val="auto"/>
+        </w:rPr>
+        <w:t xml:space="preserve"> M.S. GPA – 4.0</w:t>
       </w:r>
     </w:p>
     <w:p>
@@ -305,7 +303,7 @@
           <w:rFonts w:ascii="Garamond" w:hAnsi="Garamond"/>
           <w:color w:val="auto"/>
         </w:rPr>
-        <w:t>Graduating with a B</w:t>
+        <w:t>B</w:t>
       </w:r>
       <w:r>
         <w:rPr>
@@ -363,80 +361,6 @@
         </w:rPr>
         <w:t xml:space="preserve"> in Computer Science </w:t>
       </w:r>
-    </w:p>
-    <w:p>
-      <w:pPr>
-        <w:pStyle w:val="Default"/>
-        <w:numPr>
-          <w:ilvl w:val="0"/>
-          <w:numId w:val="7"/>
-        </w:numPr>
-        <w:spacing w:line="252" w:lineRule="auto"/>
-        <w:rPr>
-          <w:rFonts w:ascii="Garamond" w:hAnsi="Garamond"/>
-          <w:color w:val="auto"/>
-        </w:rPr>
-      </w:pPr>
-      <w:r>
-        <w:rPr>
-          <w:rFonts w:ascii="Garamond" w:hAnsi="Garamond"/>
-          <w:color w:val="auto"/>
-        </w:rPr>
-        <w:t xml:space="preserve">Relevant Coursework: </w:t>
-      </w:r>
-      <w:r>
-        <w:rPr>
-          <w:rFonts w:ascii="Garamond" w:hAnsi="Garamond"/>
-          <w:color w:val="auto"/>
-        </w:rPr>
-        <w:t xml:space="preserve">Distributed Systems, </w:t>
-      </w:r>
-      <w:r>
-        <w:rPr>
-          <w:rFonts w:ascii="Garamond" w:hAnsi="Garamond"/>
-          <w:color w:val="auto"/>
-        </w:rPr>
-        <w:t>Systems Security</w:t>
-      </w:r>
-      <w:r>
-        <w:rPr>
-          <w:rFonts w:ascii="Garamond" w:hAnsi="Garamond"/>
-          <w:color w:val="auto"/>
-        </w:rPr>
-        <w:t xml:space="preserve">, </w:t>
-      </w:r>
-      <w:r>
-        <w:rPr>
-          <w:rFonts w:ascii="Garamond" w:hAnsi="Garamond"/>
-          <w:color w:val="auto"/>
-        </w:rPr>
-        <w:t>Computer Networking</w:t>
-      </w:r>
-      <w:r>
-        <w:rPr>
-          <w:rFonts w:ascii="Garamond" w:hAnsi="Garamond"/>
-          <w:color w:val="auto"/>
-        </w:rPr>
-        <w:t xml:space="preserve">, </w:t>
-      </w:r>
-      <w:r>
-        <w:rPr>
-          <w:rFonts w:ascii="Garamond" w:hAnsi="Garamond"/>
-          <w:color w:val="auto"/>
-        </w:rPr>
-        <w:t>Systems Programming in Rust</w:t>
-      </w:r>
-    </w:p>
-    <w:p>
-      <w:pPr>
-        <w:pStyle w:val="Default"/>
-        <w:spacing w:line="252" w:lineRule="auto"/>
-        <w:ind w:left="360"/>
-        <w:rPr>
-          <w:rFonts w:ascii="Garamond" w:hAnsi="Garamond"/>
-          <w:color w:val="auto"/>
-        </w:rPr>
-      </w:pPr>
     </w:p>
     <w:p>
       <w:pPr>
@@ -563,7 +487,7 @@
           <w:color w:val="auto"/>
         </w:rPr>
         <w:tab/>
-        <w:t xml:space="preserve">NYC, New York (Remote) </w:t>
+        <w:t xml:space="preserve">NYC, New York </w:t>
       </w:r>
     </w:p>
     <w:p>
@@ -592,7 +516,23 @@
           <w:bCs/>
           <w:color w:val="auto"/>
         </w:rPr>
-        <w:t>Worked as a summer intern for the swaptions desk</w:t>
+        <w:t xml:space="preserve">Worked as a summer intern for the </w:t>
+      </w:r>
+      <w:r>
+        <w:rPr>
+          <w:rFonts w:ascii="Garamond" w:hAnsi="Garamond"/>
+          <w:bCs/>
+          <w:color w:val="auto"/>
+        </w:rPr>
+        <w:t>swap derivatives</w:t>
+      </w:r>
+      <w:r>
+        <w:rPr>
+          <w:rFonts w:ascii="Garamond" w:hAnsi="Garamond"/>
+          <w:bCs/>
+          <w:color w:val="auto"/>
+        </w:rPr>
+        <w:t xml:space="preserve"> desk</w:t>
       </w:r>
     </w:p>
     <w:p>
@@ -781,7 +721,16 @@
           <w:bCs/>
           <w:color w:val="auto"/>
         </w:rPr>
-        <w:t xml:space="preserve">Computer Science 214: Data Structures and Data Management </w:t>
+        <w:t>Computer Science 214: Data Structure</w:t>
+      </w:r>
+      <w:r>
+        <w:rPr>
+          <w:rFonts w:ascii="Garamond" w:hAnsi="Garamond"/>
+          <w:b/>
+          <w:bCs/>
+          <w:color w:val="auto"/>
+        </w:rPr>
+        <w:t>s</w:t>
       </w:r>
       <w:r>
         <w:rPr>
@@ -2006,7 +1955,7 @@
 </file>
 
 <file path=word/endnotes.xml><?xml version="1.0" encoding="utf-8"?>
-<w:endnotes xmlns:wpc="http://schemas.microsoft.com/office/word/2010/wordprocessingCanvas" xmlns:cx="http://schemas.microsoft.com/office/drawing/2014/chartex" xmlns:cx1="http://schemas.microsoft.com/office/drawing/2015/9/8/chartex" xmlns:cx2="http://schemas.microsoft.com/office/drawing/2015/10/21/chartex" xmlns:cx3="http://schemas.microsoft.com/office/drawing/2016/5/9/chartex" xmlns:cx4="http://schemas.microsoft.com/office/drawing/2016/5/10/chartex" xmlns:cx5="http://schemas.microsoft.com/office/drawing/2016/5/11/chartex" xmlns:cx6="http://schemas.microsoft.com/office/drawing/2016/5/12/chartex" xmlns:cx7="http://schemas.microsoft.com/office/drawing/2016/5/13/chartex" xmlns:cx8="http://schemas.microsoft.com/office/drawing/2016/5/14/chartex" xmlns:mc="http://schemas.openxmlformats.org/markup-compatibility/2006" xmlns:aink="http://schemas.microsoft.com/office/drawing/2016/ink" xmlns:am3d="http://schemas.microsoft.com/office/drawing/2017/model3d" xmlns:o="urn:schemas-microsoft-com:office:office" xmlns:r="http://schemas.openxmlformats.org/officeDocument/2006/relationships" xmlns:m="http://schemas.openxmlformats.org/officeDocument/2006/math" xmlns:v="urn:schemas-microsoft-com:vml" xmlns:wp14="http://schemas.microsoft.com/office/word/2010/wordprocessingDrawing" xmlns:wp="http://schemas.openxmlformats.org/drawingml/2006/wordprocessingDrawing" xmlns:w10="urn:schemas-microsoft-com:office:word" xmlns:w="http://schemas.openxmlformats.org/wordprocessingml/2006/main" xmlns:w14="http://schemas.microsoft.com/office/word/2010/wordml" xmlns:w15="http://schemas.microsoft.com/office/word/2012/wordml" xmlns:w16cex="http://schemas.microsoft.com/office/word/2018/wordml/cex" xmlns:w16cid="http://schemas.microsoft.com/office/word/2016/wordml/cid" xmlns:w16="http://schemas.microsoft.com/office/word/2018/wordml" xmlns:w16se="http://schemas.microsoft.com/office/word/2015/wordml/symex" xmlns:wpg="http://schemas.microsoft.com/office/word/2010/wordprocessingGroup" xmlns:wpi="http://schemas.microsoft.com/office/word/2010/wordprocessingInk" xmlns:wne="http://schemas.microsoft.com/office/word/2006/wordml" xmlns:wps="http://schemas.microsoft.com/office/word/2010/wordprocessingShape" mc:Ignorable="w14 w15 w16se w16cid w16 w16cex wp14">
+<w:endnotes xmlns:wpc="http://schemas.microsoft.com/office/word/2010/wordprocessingCanvas" xmlns:cx="http://schemas.microsoft.com/office/drawing/2014/chartex" xmlns:cx1="http://schemas.microsoft.com/office/drawing/2015/9/8/chartex" xmlns:cx2="http://schemas.microsoft.com/office/drawing/2015/10/21/chartex" xmlns:cx3="http://schemas.microsoft.com/office/drawing/2016/5/9/chartex" xmlns:cx4="http://schemas.microsoft.com/office/drawing/2016/5/10/chartex" xmlns:cx5="http://schemas.microsoft.com/office/drawing/2016/5/11/chartex" xmlns:cx6="http://schemas.microsoft.com/office/drawing/2016/5/12/chartex" xmlns:cx7="http://schemas.microsoft.com/office/drawing/2016/5/13/chartex" xmlns:cx8="http://schemas.microsoft.com/office/drawing/2016/5/14/chartex" xmlns:mc="http://schemas.openxmlformats.org/markup-compatibility/2006" xmlns:aink="http://schemas.microsoft.com/office/drawing/2016/ink" xmlns:am3d="http://schemas.microsoft.com/office/drawing/2017/model3d" xmlns:o="urn:schemas-microsoft-com:office:office" xmlns:r="http://schemas.openxmlformats.org/officeDocument/2006/relationships" xmlns:m="http://schemas.openxmlformats.org/officeDocument/2006/math" xmlns:v="urn:schemas-microsoft-com:vml" xmlns:wp14="http://schemas.microsoft.com/office/word/2010/wordprocessingDrawing" xmlns:wp="http://schemas.openxmlformats.org/drawingml/2006/wordprocessingDrawing" xmlns:w10="urn:schemas-microsoft-com:office:word" xmlns:w="http://schemas.openxmlformats.org/wordprocessingml/2006/main" xmlns:w14="http://schemas.microsoft.com/office/word/2010/wordml" xmlns:w15="http://schemas.microsoft.com/office/word/2012/wordml" xmlns:w16cex="http://schemas.microsoft.com/office/word/2018/wordml/cex" xmlns:w16cid="http://schemas.microsoft.com/office/word/2016/wordml/cid" xmlns:w16="http://schemas.microsoft.com/office/word/2018/wordml" xmlns:w16sdtdh="http://schemas.microsoft.com/office/word/2020/wordml/sdtdatahash" xmlns:w16se="http://schemas.microsoft.com/office/word/2015/wordml/symex" xmlns:wpg="http://schemas.microsoft.com/office/word/2010/wordprocessingGroup" xmlns:wpi="http://schemas.microsoft.com/office/word/2010/wordprocessingInk" xmlns:wne="http://schemas.microsoft.com/office/word/2006/wordml" xmlns:wps="http://schemas.microsoft.com/office/word/2010/wordprocessingShape" mc:Ignorable="w14 w15 w16se w16cid w16 w16cex w16sdtdh wp14">
   <w:endnote w:type="separator" w:id="-1">
     <w:p>
       <w:r>
@@ -2025,7 +1974,7 @@
 </file>
 
 <file path=word/footer1.xml><?xml version="1.0" encoding="utf-8"?>
-<w:ftr xmlns:wpc="http://schemas.microsoft.com/office/word/2010/wordprocessingCanvas" xmlns:cx="http://schemas.microsoft.com/office/drawing/2014/chartex" xmlns:cx1="http://schemas.microsoft.com/office/drawing/2015/9/8/chartex" xmlns:cx2="http://schemas.microsoft.com/office/drawing/2015/10/21/chartex" xmlns:cx3="http://schemas.microsoft.com/office/drawing/2016/5/9/chartex" xmlns:cx4="http://schemas.microsoft.com/office/drawing/2016/5/10/chartex" xmlns:cx5="http://schemas.microsoft.com/office/drawing/2016/5/11/chartex" xmlns:cx6="http://schemas.microsoft.com/office/drawing/2016/5/12/chartex" xmlns:cx7="http://schemas.microsoft.com/office/drawing/2016/5/13/chartex" xmlns:cx8="http://schemas.microsoft.com/office/drawing/2016/5/14/chartex" xmlns:mc="http://schemas.openxmlformats.org/markup-compatibility/2006" xmlns:aink="http://schemas.microsoft.com/office/drawing/2016/ink" xmlns:am3d="http://schemas.microsoft.com/office/drawing/2017/model3d" xmlns:o="urn:schemas-microsoft-com:office:office" xmlns:r="http://schemas.openxmlformats.org/officeDocument/2006/relationships" xmlns:m="http://schemas.openxmlformats.org/officeDocument/2006/math" xmlns:v="urn:schemas-microsoft-com:vml" xmlns:wp14="http://schemas.microsoft.com/office/word/2010/wordprocessingDrawing" xmlns:wp="http://schemas.openxmlformats.org/drawingml/2006/wordprocessingDrawing" xmlns:w10="urn:schemas-microsoft-com:office:word" xmlns:w="http://schemas.openxmlformats.org/wordprocessingml/2006/main" xmlns:w14="http://schemas.microsoft.com/office/word/2010/wordml" xmlns:w15="http://schemas.microsoft.com/office/word/2012/wordml" xmlns:w16cex="http://schemas.microsoft.com/office/word/2018/wordml/cex" xmlns:w16cid="http://schemas.microsoft.com/office/word/2016/wordml/cid" xmlns:w16="http://schemas.microsoft.com/office/word/2018/wordml" xmlns:w16se="http://schemas.microsoft.com/office/word/2015/wordml/symex" xmlns:wpg="http://schemas.microsoft.com/office/word/2010/wordprocessingGroup" xmlns:wpi="http://schemas.microsoft.com/office/word/2010/wordprocessingInk" xmlns:wne="http://schemas.microsoft.com/office/word/2006/wordml" xmlns:wps="http://schemas.microsoft.com/office/word/2010/wordprocessingShape" mc:Ignorable="w14 w15 w16se w16cid w16 w16cex wp14">
+<w:ftr xmlns:wpc="http://schemas.microsoft.com/office/word/2010/wordprocessingCanvas" xmlns:cx="http://schemas.microsoft.com/office/drawing/2014/chartex" xmlns:cx1="http://schemas.microsoft.com/office/drawing/2015/9/8/chartex" xmlns:cx2="http://schemas.microsoft.com/office/drawing/2015/10/21/chartex" xmlns:cx3="http://schemas.microsoft.com/office/drawing/2016/5/9/chartex" xmlns:cx4="http://schemas.microsoft.com/office/drawing/2016/5/10/chartex" xmlns:cx5="http://schemas.microsoft.com/office/drawing/2016/5/11/chartex" xmlns:cx6="http://schemas.microsoft.com/office/drawing/2016/5/12/chartex" xmlns:cx7="http://schemas.microsoft.com/office/drawing/2016/5/13/chartex" xmlns:cx8="http://schemas.microsoft.com/office/drawing/2016/5/14/chartex" xmlns:mc="http://schemas.openxmlformats.org/markup-compatibility/2006" xmlns:aink="http://schemas.microsoft.com/office/drawing/2016/ink" xmlns:am3d="http://schemas.microsoft.com/office/drawing/2017/model3d" xmlns:o="urn:schemas-microsoft-com:office:office" xmlns:r="http://schemas.openxmlformats.org/officeDocument/2006/relationships" xmlns:m="http://schemas.openxmlformats.org/officeDocument/2006/math" xmlns:v="urn:schemas-microsoft-com:vml" xmlns:wp14="http://schemas.microsoft.com/office/word/2010/wordprocessingDrawing" xmlns:wp="http://schemas.openxmlformats.org/drawingml/2006/wordprocessingDrawing" xmlns:w10="urn:schemas-microsoft-com:office:word" xmlns:w="http://schemas.openxmlformats.org/wordprocessingml/2006/main" xmlns:w14="http://schemas.microsoft.com/office/word/2010/wordml" xmlns:w15="http://schemas.microsoft.com/office/word/2012/wordml" xmlns:w16cex="http://schemas.microsoft.com/office/word/2018/wordml/cex" xmlns:w16cid="http://schemas.microsoft.com/office/word/2016/wordml/cid" xmlns:w16="http://schemas.microsoft.com/office/word/2018/wordml" xmlns:w16sdtdh="http://schemas.microsoft.com/office/word/2020/wordml/sdtdatahash" xmlns:w16se="http://schemas.microsoft.com/office/word/2015/wordml/symex" xmlns:wpg="http://schemas.microsoft.com/office/word/2010/wordprocessingGroup" xmlns:wpi="http://schemas.microsoft.com/office/word/2010/wordprocessingInk" xmlns:wne="http://schemas.microsoft.com/office/word/2006/wordml" xmlns:wps="http://schemas.microsoft.com/office/word/2010/wordprocessingShape" mc:Ignorable="w14 w15 w16se w16cid w16 w16cex w16sdtdh wp14">
   <w:p>
     <w:pPr>
       <w:pStyle w:val="Footer"/>
@@ -2043,7 +1992,7 @@
 </file>
 
 <file path=word/footnotes.xml><?xml version="1.0" encoding="utf-8"?>
-<w:footnotes xmlns:wpc="http://schemas.microsoft.com/office/word/2010/wordprocessingCanvas" xmlns:cx="http://schemas.microsoft.com/office/drawing/2014/chartex" xmlns:cx1="http://schemas.microsoft.com/office/drawing/2015/9/8/chartex" xmlns:cx2="http://schemas.microsoft.com/office/drawing/2015/10/21/chartex" xmlns:cx3="http://schemas.microsoft.com/office/drawing/2016/5/9/chartex" xmlns:cx4="http://schemas.microsoft.com/office/drawing/2016/5/10/chartex" xmlns:cx5="http://schemas.microsoft.com/office/drawing/2016/5/11/chartex" xmlns:cx6="http://schemas.microsoft.com/office/drawing/2016/5/12/chartex" xmlns:cx7="http://schemas.microsoft.com/office/drawing/2016/5/13/chartex" xmlns:cx8="http://schemas.microsoft.com/office/drawing/2016/5/14/chartex" xmlns:mc="http://schemas.openxmlformats.org/markup-compatibility/2006" xmlns:aink="http://schemas.microsoft.com/office/drawing/2016/ink" xmlns:am3d="http://schemas.microsoft.com/office/drawing/2017/model3d" xmlns:o="urn:schemas-microsoft-com:office:office" xmlns:r="http://schemas.openxmlformats.org/officeDocument/2006/relationships" xmlns:m="http://schemas.openxmlformats.org/officeDocument/2006/math" xmlns:v="urn:schemas-microsoft-com:vml" xmlns:wp14="http://schemas.microsoft.com/office/word/2010/wordprocessingDrawing" xmlns:wp="http://schemas.openxmlformats.org/drawingml/2006/wordprocessingDrawing" xmlns:w10="urn:schemas-microsoft-com:office:word" xmlns:w="http://schemas.openxmlformats.org/wordprocessingml/2006/main" xmlns:w14="http://schemas.microsoft.com/office/word/2010/wordml" xmlns:w15="http://schemas.microsoft.com/office/word/2012/wordml" xmlns:w16cex="http://schemas.microsoft.com/office/word/2018/wordml/cex" xmlns:w16cid="http://schemas.microsoft.com/office/word/2016/wordml/cid" xmlns:w16="http://schemas.microsoft.com/office/word/2018/wordml" xmlns:w16se="http://schemas.microsoft.com/office/word/2015/wordml/symex" xmlns:wpg="http://schemas.microsoft.com/office/word/2010/wordprocessingGroup" xmlns:wpi="http://schemas.microsoft.com/office/word/2010/wordprocessingInk" xmlns:wne="http://schemas.microsoft.com/office/word/2006/wordml" xmlns:wps="http://schemas.microsoft.com/office/word/2010/wordprocessingShape" mc:Ignorable="w14 w15 w16se w16cid w16 w16cex wp14">
+<w:footnotes xmlns:wpc="http://schemas.microsoft.com/office/word/2010/wordprocessingCanvas" xmlns:cx="http://schemas.microsoft.com/office/drawing/2014/chartex" xmlns:cx1="http://schemas.microsoft.com/office/drawing/2015/9/8/chartex" xmlns:cx2="http://schemas.microsoft.com/office/drawing/2015/10/21/chartex" xmlns:cx3="http://schemas.microsoft.com/office/drawing/2016/5/9/chartex" xmlns:cx4="http://schemas.microsoft.com/office/drawing/2016/5/10/chartex" xmlns:cx5="http://schemas.microsoft.com/office/drawing/2016/5/11/chartex" xmlns:cx6="http://schemas.microsoft.com/office/drawing/2016/5/12/chartex" xmlns:cx7="http://schemas.microsoft.com/office/drawing/2016/5/13/chartex" xmlns:cx8="http://schemas.microsoft.com/office/drawing/2016/5/14/chartex" xmlns:mc="http://schemas.openxmlformats.org/markup-compatibility/2006" xmlns:aink="http://schemas.microsoft.com/office/drawing/2016/ink" xmlns:am3d="http://schemas.microsoft.com/office/drawing/2017/model3d" xmlns:o="urn:schemas-microsoft-com:office:office" xmlns:r="http://schemas.openxmlformats.org/officeDocument/2006/relationships" xmlns:m="http://schemas.openxmlformats.org/officeDocument/2006/math" xmlns:v="urn:schemas-microsoft-com:vml" xmlns:wp14="http://schemas.microsoft.com/office/word/2010/wordprocessingDrawing" xmlns:wp="http://schemas.openxmlformats.org/drawingml/2006/wordprocessingDrawing" xmlns:w10="urn:schemas-microsoft-com:office:word" xmlns:w="http://schemas.openxmlformats.org/wordprocessingml/2006/main" xmlns:w14="http://schemas.microsoft.com/office/word/2010/wordml" xmlns:w15="http://schemas.microsoft.com/office/word/2012/wordml" xmlns:w16cex="http://schemas.microsoft.com/office/word/2018/wordml/cex" xmlns:w16cid="http://schemas.microsoft.com/office/word/2016/wordml/cid" xmlns:w16="http://schemas.microsoft.com/office/word/2018/wordml" xmlns:w16sdtdh="http://schemas.microsoft.com/office/word/2020/wordml/sdtdatahash" xmlns:w16se="http://schemas.microsoft.com/office/word/2015/wordml/symex" xmlns:wpg="http://schemas.microsoft.com/office/word/2010/wordprocessingGroup" xmlns:wpi="http://schemas.microsoft.com/office/word/2010/wordprocessingInk" xmlns:wne="http://schemas.microsoft.com/office/word/2006/wordml" xmlns:wps="http://schemas.microsoft.com/office/word/2010/wordprocessingShape" mc:Ignorable="w14 w15 w16se w16cid w16 w16cex w16sdtdh wp14">
   <w:footnote w:type="separator" w:id="-1">
     <w:p>
       <w:r>
@@ -2062,7 +2011,7 @@
 </file>
 
 <file path=word/numbering.xml><?xml version="1.0" encoding="utf-8"?>
-<w:numbering xmlns:wpc="http://schemas.microsoft.com/office/word/2010/wordprocessingCanvas" xmlns:cx="http://schemas.microsoft.com/office/drawing/2014/chartex" xmlns:cx1="http://schemas.microsoft.com/office/drawing/2015/9/8/chartex" xmlns:cx2="http://schemas.microsoft.com/office/drawing/2015/10/21/chartex" xmlns:cx3="http://schemas.microsoft.com/office/drawing/2016/5/9/chartex" xmlns:cx4="http://schemas.microsoft.com/office/drawing/2016/5/10/chartex" xmlns:cx5="http://schemas.microsoft.com/office/drawing/2016/5/11/chartex" xmlns:cx6="http://schemas.microsoft.com/office/drawing/2016/5/12/chartex" xmlns:cx7="http://schemas.microsoft.com/office/drawing/2016/5/13/chartex" xmlns:cx8="http://schemas.microsoft.com/office/drawing/2016/5/14/chartex" xmlns:mc="http://schemas.openxmlformats.org/markup-compatibility/2006" xmlns:aink="http://schemas.microsoft.com/office/drawing/2016/ink" xmlns:am3d="http://schemas.microsoft.com/office/drawing/2017/model3d" xmlns:o="urn:schemas-microsoft-com:office:office" xmlns:r="http://schemas.openxmlformats.org/officeDocument/2006/relationships" xmlns:m="http://schemas.openxmlformats.org/officeDocument/2006/math" xmlns:v="urn:schemas-microsoft-com:vml" xmlns:wp14="http://schemas.microsoft.com/office/word/2010/wordprocessingDrawing" xmlns:wp="http://schemas.openxmlformats.org/drawingml/2006/wordprocessingDrawing" xmlns:w10="urn:schemas-microsoft-com:office:word" xmlns:w="http://schemas.openxmlformats.org/wordprocessingml/2006/main" xmlns:w14="http://schemas.microsoft.com/office/word/2010/wordml" xmlns:w15="http://schemas.microsoft.com/office/word/2012/wordml" xmlns:w16cex="http://schemas.microsoft.com/office/word/2018/wordml/cex" xmlns:w16cid="http://schemas.microsoft.com/office/word/2016/wordml/cid" xmlns:w16="http://schemas.microsoft.com/office/word/2018/wordml" xmlns:w16se="http://schemas.microsoft.com/office/word/2015/wordml/symex" xmlns:wpg="http://schemas.microsoft.com/office/word/2010/wordprocessingGroup" xmlns:wpi="http://schemas.microsoft.com/office/word/2010/wordprocessingInk" xmlns:wne="http://schemas.microsoft.com/office/word/2006/wordml" xmlns:wps="http://schemas.microsoft.com/office/word/2010/wordprocessingShape" mc:Ignorable="w14 w15 w16se w16cid w16 w16cex wp14">
+<w:numbering xmlns:wpc="http://schemas.microsoft.com/office/word/2010/wordprocessingCanvas" xmlns:cx="http://schemas.microsoft.com/office/drawing/2014/chartex" xmlns:cx1="http://schemas.microsoft.com/office/drawing/2015/9/8/chartex" xmlns:cx2="http://schemas.microsoft.com/office/drawing/2015/10/21/chartex" xmlns:cx3="http://schemas.microsoft.com/office/drawing/2016/5/9/chartex" xmlns:cx4="http://schemas.microsoft.com/office/drawing/2016/5/10/chartex" xmlns:cx5="http://schemas.microsoft.com/office/drawing/2016/5/11/chartex" xmlns:cx6="http://schemas.microsoft.com/office/drawing/2016/5/12/chartex" xmlns:cx7="http://schemas.microsoft.com/office/drawing/2016/5/13/chartex" xmlns:cx8="http://schemas.microsoft.com/office/drawing/2016/5/14/chartex" xmlns:mc="http://schemas.openxmlformats.org/markup-compatibility/2006" xmlns:aink="http://schemas.microsoft.com/office/drawing/2016/ink" xmlns:am3d="http://schemas.microsoft.com/office/drawing/2017/model3d" xmlns:o="urn:schemas-microsoft-com:office:office" xmlns:r="http://schemas.openxmlformats.org/officeDocument/2006/relationships" xmlns:m="http://schemas.openxmlformats.org/officeDocument/2006/math" xmlns:v="urn:schemas-microsoft-com:vml" xmlns:wp14="http://schemas.microsoft.com/office/word/2010/wordprocessingDrawing" xmlns:wp="http://schemas.openxmlformats.org/drawingml/2006/wordprocessingDrawing" xmlns:w10="urn:schemas-microsoft-com:office:word" xmlns:w="http://schemas.openxmlformats.org/wordprocessingml/2006/main" xmlns:w14="http://schemas.microsoft.com/office/word/2010/wordml" xmlns:w15="http://schemas.microsoft.com/office/word/2012/wordml" xmlns:w16cex="http://schemas.microsoft.com/office/word/2018/wordml/cex" xmlns:w16cid="http://schemas.microsoft.com/office/word/2016/wordml/cid" xmlns:w16="http://schemas.microsoft.com/office/word/2018/wordml" xmlns:w16sdtdh="http://schemas.microsoft.com/office/word/2020/wordml/sdtdatahash" xmlns:w16se="http://schemas.microsoft.com/office/word/2015/wordml/symex" xmlns:wpg="http://schemas.microsoft.com/office/word/2010/wordprocessingGroup" xmlns:wpi="http://schemas.microsoft.com/office/word/2010/wordprocessingInk" xmlns:wne="http://schemas.microsoft.com/office/word/2006/wordml" xmlns:wps="http://schemas.microsoft.com/office/word/2010/wordprocessingShape" mc:Ignorable="w14 w15 w16se w16cid w16 w16cex w16sdtdh wp14">
   <w:numPicBullet w:numPicBulletId="0">
     <w:pict>
       <v:shapetype id="_x0000_t75" coordsize="21600,21600" o:spt="75" o:preferrelative="t" path="m@4@5l@4@11@9@11@9@5xe" filled="f" stroked="f">
@@ -4762,7 +4711,7 @@
 </file>
 
 <file path=word/styles.xml><?xml version="1.0" encoding="utf-8"?>
-<w:styles xmlns:mc="http://schemas.openxmlformats.org/markup-compatibility/2006" xmlns:r="http://schemas.openxmlformats.org/officeDocument/2006/relationships" xmlns:w="http://schemas.openxmlformats.org/wordprocessingml/2006/main" xmlns:w14="http://schemas.microsoft.com/office/word/2010/wordml" xmlns:w15="http://schemas.microsoft.com/office/word/2012/wordml" xmlns:w16cex="http://schemas.microsoft.com/office/word/2018/wordml/cex" xmlns:w16cid="http://schemas.microsoft.com/office/word/2016/wordml/cid" xmlns:w16="http://schemas.microsoft.com/office/word/2018/wordml" xmlns:w16se="http://schemas.microsoft.com/office/word/2015/wordml/symex" mc:Ignorable="w14 w15 w16se w16cid w16 w16cex">
+<w:styles xmlns:mc="http://schemas.openxmlformats.org/markup-compatibility/2006" xmlns:r="http://schemas.openxmlformats.org/officeDocument/2006/relationships" xmlns:w="http://schemas.openxmlformats.org/wordprocessingml/2006/main" xmlns:w14="http://schemas.microsoft.com/office/word/2010/wordml" xmlns:w15="http://schemas.microsoft.com/office/word/2012/wordml" xmlns:w16cex="http://schemas.microsoft.com/office/word/2018/wordml/cex" xmlns:w16cid="http://schemas.microsoft.com/office/word/2016/wordml/cid" xmlns:w16="http://schemas.microsoft.com/office/word/2018/wordml" xmlns:w16sdtdh="http://schemas.microsoft.com/office/word/2020/wordml/sdtdatahash" xmlns:w16se="http://schemas.microsoft.com/office/word/2015/wordml/symex" mc:Ignorable="w14 w15 w16se w16cid w16 w16cex w16sdtdh">
   <w:docDefaults>
     <w:rPrDefault>
       <w:rPr>

</xml_diff>

<commit_message>
started working at jpm
</commit_message>
<xml_diff>
--- a/Rehman_Aarij_Resume.docx
+++ b/Rehman_Aarij_Resume.docx
@@ -81,14 +81,43 @@
           <w:rFonts w:ascii="Garamond" w:hAnsi="Garamond"/>
           <w:color w:val="auto"/>
         </w:rPr>
-        <w:t xml:space="preserve"> - </w:t>
-      </w:r>
-      <w:r>
-        <w:rPr>
-          <w:rFonts w:ascii="Garamond" w:hAnsi="Garamond"/>
-          <w:color w:val="auto"/>
-        </w:rPr>
-        <w:t>2212 Sherman Ave, APT P2, Evanston, IL 60201</w:t>
+        <w:t xml:space="preserve"> </w:t>
+      </w:r>
+      <w:r>
+        <w:rPr>
+          <w:rFonts w:ascii="Garamond" w:hAnsi="Garamond"/>
+          <w:color w:val="auto"/>
+        </w:rPr>
+        <w:t>–</w:t>
+      </w:r>
+      <w:r>
+        <w:rPr>
+          <w:rFonts w:ascii="Garamond" w:hAnsi="Garamond"/>
+          <w:color w:val="auto"/>
+        </w:rPr>
+        <w:t xml:space="preserve"> </w:t>
+      </w:r>
+      <w:r>
+        <w:rPr>
+          <w:rFonts w:ascii="Garamond" w:hAnsi="Garamond"/>
+          <w:color w:val="auto"/>
+        </w:rPr>
+        <w:t>349 E 52</w:t>
+      </w:r>
+      <w:r>
+        <w:rPr>
+          <w:rFonts w:ascii="Garamond" w:hAnsi="Garamond"/>
+          <w:color w:val="auto"/>
+          <w:vertAlign w:val="superscript"/>
+        </w:rPr>
+        <w:t>nd</w:t>
+      </w:r>
+      <w:r>
+        <w:rPr>
+          <w:rFonts w:ascii="Garamond" w:hAnsi="Garamond"/>
+          <w:color w:val="auto"/>
+        </w:rPr>
+        <w:t xml:space="preserve"> St, New York, New York, 10022</w:t>
       </w:r>
     </w:p>
     <w:p>
@@ -331,7 +360,35 @@
           <w:rFonts w:ascii="Garamond" w:hAnsi="Garamond"/>
           <w:color w:val="auto"/>
         </w:rPr>
-        <w:t xml:space="preserve"> in Industrial Engineering and an M</w:t>
+        <w:t xml:space="preserve"> in Industrial Engineering</w:t>
+      </w:r>
+      <w:r>
+        <w:rPr>
+          <w:rFonts w:ascii="Garamond" w:hAnsi="Garamond"/>
+          <w:color w:val="auto"/>
+        </w:rPr>
+        <w:t xml:space="preserve"> 2017-2020</w:t>
+      </w:r>
+      <w:r>
+        <w:rPr>
+          <w:rFonts w:ascii="Garamond" w:hAnsi="Garamond"/>
+          <w:color w:val="auto"/>
+        </w:rPr>
+        <w:t xml:space="preserve"> </w:t>
+      </w:r>
+      <w:r>
+        <w:rPr>
+          <w:rFonts w:ascii="Garamond" w:hAnsi="Garamond"/>
+          <w:color w:val="auto"/>
+        </w:rPr>
+        <w:t>&amp;</w:t>
+      </w:r>
+      <w:r>
+        <w:rPr>
+          <w:rFonts w:ascii="Garamond" w:hAnsi="Garamond"/>
+          <w:color w:val="auto"/>
+        </w:rPr>
+        <w:t xml:space="preserve"> M</w:t>
       </w:r>
       <w:r>
         <w:rPr>
@@ -360,6 +417,13 @@
           <w:color w:val="auto"/>
         </w:rPr>
         <w:t xml:space="preserve"> in Computer Science </w:t>
+      </w:r>
+      <w:r>
+        <w:rPr>
+          <w:rFonts w:ascii="Garamond" w:hAnsi="Garamond"/>
+          <w:color w:val="auto"/>
+        </w:rPr>
+        <w:t>2020-2021</w:t>
       </w:r>
     </w:p>
     <w:p>
@@ -383,16 +447,7 @@
           <w:bCs/>
           <w:color w:val="auto"/>
         </w:rPr>
-        <w:t xml:space="preserve">WORK EXPERIENCE </w:t>
-      </w:r>
-      <w:r>
-        <w:rPr>
-          <w:rFonts w:ascii="Garamond" w:hAnsi="Garamond"/>
-          <w:b/>
-          <w:bCs/>
-          <w:color w:val="auto"/>
-        </w:rPr>
-        <w:tab/>
+        <w:t>WORK EXPERIENCE</w:t>
       </w:r>
     </w:p>
     <w:p>
@@ -426,7 +481,51 @@
           <w:color w:val="auto"/>
         </w:rPr>
         <w:tab/>
-        <w:t>July 2020 – August 2020</w:t>
+      </w:r>
+      <w:r>
+        <w:rPr>
+          <w:rFonts w:ascii="Garamond" w:hAnsi="Garamond"/>
+          <w:b/>
+          <w:bCs/>
+          <w:color w:val="auto"/>
+        </w:rPr>
+        <w:t>August</w:t>
+      </w:r>
+      <w:r>
+        <w:rPr>
+          <w:rFonts w:ascii="Garamond" w:hAnsi="Garamond"/>
+          <w:b/>
+          <w:bCs/>
+          <w:color w:val="auto"/>
+        </w:rPr>
+        <w:t xml:space="preserve"> 202</w:t>
+      </w:r>
+      <w:r>
+        <w:rPr>
+          <w:rFonts w:ascii="Garamond" w:hAnsi="Garamond"/>
+          <w:b/>
+          <w:bCs/>
+          <w:color w:val="auto"/>
+        </w:rPr>
+        <w:t>1</w:t>
+      </w:r>
+      <w:r>
+        <w:rPr>
+          <w:rFonts w:ascii="Garamond" w:hAnsi="Garamond"/>
+          <w:b/>
+          <w:bCs/>
+          <w:color w:val="auto"/>
+        </w:rPr>
+        <w:t xml:space="preserve"> – </w:t>
+      </w:r>
+      <w:r>
+        <w:rPr>
+          <w:rFonts w:ascii="Garamond" w:hAnsi="Garamond"/>
+          <w:b/>
+          <w:bCs/>
+          <w:color w:val="auto"/>
+        </w:rPr>
+        <w:t>Current</w:t>
       </w:r>
     </w:p>
     <w:p>
@@ -450,7 +549,7 @@
           <w:i/>
           <w:color w:val="auto"/>
         </w:rPr>
-        <w:t xml:space="preserve">Interest </w:t>
+        <w:t>I</w:t>
       </w:r>
       <w:r>
         <w:rPr>
@@ -459,7 +558,7 @@
           <w:i/>
           <w:color w:val="auto"/>
         </w:rPr>
-        <w:t>Rate</w:t>
+        <w:t xml:space="preserve">nterest Rate </w:t>
       </w:r>
       <w:r>
         <w:rPr>
@@ -468,7 +567,7 @@
           <w:i/>
           <w:color w:val="auto"/>
         </w:rPr>
-        <w:t xml:space="preserve"> Options </w:t>
+        <w:t>Exotic</w:t>
       </w:r>
       <w:r>
         <w:rPr>
@@ -477,7 +576,7 @@
           <w:i/>
           <w:color w:val="auto"/>
         </w:rPr>
-        <w:t>Analyst</w:t>
+        <w:t>s Analyst</w:t>
       </w:r>
       <w:r>
         <w:rPr>
@@ -487,7 +586,25 @@
           <w:color w:val="auto"/>
         </w:rPr>
         <w:tab/>
-        <w:t xml:space="preserve">NYC, New York </w:t>
+        <w:t>N</w:t>
+      </w:r>
+      <w:r>
+        <w:rPr>
+          <w:rFonts w:ascii="Garamond" w:hAnsi="Garamond"/>
+          <w:bCs/>
+          <w:i/>
+          <w:color w:val="auto"/>
+        </w:rPr>
+        <w:t>ew York City</w:t>
+      </w:r>
+      <w:r>
+        <w:rPr>
+          <w:rFonts w:ascii="Garamond" w:hAnsi="Garamond"/>
+          <w:bCs/>
+          <w:i/>
+          <w:color w:val="auto"/>
+        </w:rPr>
+        <w:t xml:space="preserve">, New York </w:t>
       </w:r>
     </w:p>
     <w:p>
@@ -516,23 +633,135 @@
           <w:bCs/>
           <w:color w:val="auto"/>
         </w:rPr>
-        <w:t xml:space="preserve">Worked as a summer intern for the </w:t>
-      </w:r>
-      <w:r>
-        <w:rPr>
-          <w:rFonts w:ascii="Garamond" w:hAnsi="Garamond"/>
-          <w:bCs/>
-          <w:color w:val="auto"/>
-        </w:rPr>
-        <w:t>swap derivatives</w:t>
-      </w:r>
-      <w:r>
-        <w:rPr>
-          <w:rFonts w:ascii="Garamond" w:hAnsi="Garamond"/>
-          <w:bCs/>
-          <w:color w:val="auto"/>
-        </w:rPr>
-        <w:t xml:space="preserve"> desk</w:t>
+        <w:t>Analyst on the J.P. Morgan Exotic Swaps Desk</w:t>
+      </w:r>
+    </w:p>
+    <w:p>
+      <w:pPr>
+        <w:pStyle w:val="Default"/>
+        <w:tabs>
+          <w:tab w:val="right" w:pos="10800"/>
+        </w:tabs>
+        <w:spacing w:line="252" w:lineRule="auto"/>
+        <w:rPr>
+          <w:rFonts w:ascii="Garamond" w:hAnsi="Garamond"/>
+          <w:b/>
+          <w:bCs/>
+          <w:color w:val="auto"/>
+        </w:rPr>
+      </w:pPr>
+    </w:p>
+    <w:p>
+      <w:pPr>
+        <w:pStyle w:val="Default"/>
+        <w:tabs>
+          <w:tab w:val="right" w:pos="10800"/>
+        </w:tabs>
+        <w:spacing w:line="252" w:lineRule="auto"/>
+        <w:rPr>
+          <w:rFonts w:ascii="Garamond" w:hAnsi="Garamond"/>
+          <w:b/>
+          <w:bCs/>
+          <w:color w:val="auto"/>
+        </w:rPr>
+      </w:pPr>
+      <w:r>
+        <w:rPr>
+          <w:rFonts w:ascii="Garamond" w:hAnsi="Garamond"/>
+          <w:b/>
+          <w:bCs/>
+          <w:color w:val="auto"/>
+        </w:rPr>
+        <w:t xml:space="preserve">J.P. Morgan </w:t>
+      </w:r>
+      <w:r>
+        <w:rPr>
+          <w:rFonts w:ascii="Garamond" w:hAnsi="Garamond"/>
+          <w:b/>
+          <w:bCs/>
+          <w:color w:val="auto"/>
+        </w:rPr>
+        <w:tab/>
+        <w:t>July 2020 – August 2020</w:t>
+      </w:r>
+    </w:p>
+    <w:p>
+      <w:pPr>
+        <w:pStyle w:val="Default"/>
+        <w:tabs>
+          <w:tab w:val="right" w:pos="10800"/>
+        </w:tabs>
+        <w:spacing w:line="252" w:lineRule="auto"/>
+        <w:rPr>
+          <w:rFonts w:ascii="Garamond" w:hAnsi="Garamond"/>
+          <w:bCs/>
+          <w:i/>
+          <w:color w:val="auto"/>
+        </w:rPr>
+      </w:pPr>
+      <w:r>
+        <w:rPr>
+          <w:rFonts w:ascii="Garamond" w:hAnsi="Garamond"/>
+          <w:bCs/>
+          <w:i/>
+          <w:color w:val="auto"/>
+        </w:rPr>
+        <w:t xml:space="preserve">Interest </w:t>
+      </w:r>
+      <w:r>
+        <w:rPr>
+          <w:rFonts w:ascii="Garamond" w:hAnsi="Garamond"/>
+          <w:bCs/>
+          <w:i/>
+          <w:color w:val="auto"/>
+        </w:rPr>
+        <w:t>Rate</w:t>
+      </w:r>
+      <w:r>
+        <w:rPr>
+          <w:rFonts w:ascii="Garamond" w:hAnsi="Garamond"/>
+          <w:bCs/>
+          <w:i/>
+          <w:color w:val="auto"/>
+        </w:rPr>
+        <w:t xml:space="preserve"> Options </w:t>
+      </w:r>
+      <w:r>
+        <w:rPr>
+          <w:rFonts w:ascii="Garamond" w:hAnsi="Garamond"/>
+          <w:bCs/>
+          <w:i/>
+          <w:color w:val="auto"/>
+        </w:rPr>
+        <w:t>Intern</w:t>
+      </w:r>
+      <w:r>
+        <w:rPr>
+          <w:rFonts w:ascii="Garamond" w:hAnsi="Garamond"/>
+          <w:bCs/>
+          <w:i/>
+          <w:color w:val="auto"/>
+        </w:rPr>
+        <w:tab/>
+        <w:t>N</w:t>
+      </w:r>
+      <w:r>
+        <w:rPr>
+          <w:rFonts w:ascii="Garamond" w:hAnsi="Garamond"/>
+          <w:bCs/>
+          <w:i/>
+          <w:color w:val="auto"/>
+        </w:rPr>
+        <w:t>ew York City</w:t>
+      </w:r>
+      <w:r>
+        <w:rPr>
+          <w:rFonts w:ascii="Garamond" w:hAnsi="Garamond"/>
+          <w:bCs/>
+          <w:i/>
+          <w:color w:val="auto"/>
+        </w:rPr>
+        <w:t xml:space="preserve">, New York </w:t>
       </w:r>
     </w:p>
     <w:p>
@@ -561,7 +790,23 @@
           <w:bCs/>
           <w:color w:val="auto"/>
         </w:rPr>
-        <w:t>Analyzed realized volatility for swap quotes surrounding economic events over the last 10 years</w:t>
+        <w:t xml:space="preserve">Worked as a summer intern for the </w:t>
+      </w:r>
+      <w:r>
+        <w:rPr>
+          <w:rFonts w:ascii="Garamond" w:hAnsi="Garamond"/>
+          <w:bCs/>
+          <w:color w:val="auto"/>
+        </w:rPr>
+        <w:t>swap derivatives</w:t>
+      </w:r>
+      <w:r>
+        <w:rPr>
+          <w:rFonts w:ascii="Garamond" w:hAnsi="Garamond"/>
+          <w:bCs/>
+          <w:color w:val="auto"/>
+        </w:rPr>
+        <w:t xml:space="preserve"> desk</w:t>
       </w:r>
     </w:p>
     <w:p>
@@ -587,58 +832,10 @@
       <w:r>
         <w:rPr>
           <w:rFonts w:ascii="Garamond" w:hAnsi="Garamond"/>
-          <w:color w:val="auto"/>
-        </w:rPr>
-        <w:t>Predicted 30 Y</w:t>
-      </w:r>
-      <w:r>
-        <w:rPr>
-          <w:rFonts w:ascii="Garamond" w:hAnsi="Garamond"/>
-          <w:color w:val="auto"/>
-        </w:rPr>
-        <w:t xml:space="preserve">ear </w:t>
-      </w:r>
-      <w:r>
-        <w:rPr>
-          <w:rFonts w:ascii="Garamond" w:hAnsi="Garamond"/>
-          <w:color w:val="auto"/>
-        </w:rPr>
-        <w:t>S</w:t>
-      </w:r>
-      <w:r>
-        <w:rPr>
-          <w:rFonts w:ascii="Garamond" w:hAnsi="Garamond"/>
-          <w:color w:val="auto"/>
-        </w:rPr>
-        <w:t xml:space="preserve">wap </w:t>
-      </w:r>
-      <w:r>
-        <w:rPr>
-          <w:rFonts w:ascii="Garamond" w:hAnsi="Garamond"/>
-          <w:color w:val="auto"/>
-        </w:rPr>
-        <w:t>S</w:t>
-      </w:r>
-      <w:r>
-        <w:rPr>
-          <w:rFonts w:ascii="Garamond" w:hAnsi="Garamond"/>
-          <w:color w:val="auto"/>
-        </w:rPr>
-        <w:t xml:space="preserve">preads </w:t>
-      </w:r>
-      <w:r>
-        <w:rPr>
-          <w:rFonts w:ascii="Garamond" w:hAnsi="Garamond"/>
-          <w:color w:val="auto"/>
-        </w:rPr>
-        <w:t>based</w:t>
-      </w:r>
-      <w:r>
-        <w:rPr>
-          <w:rFonts w:ascii="Garamond" w:hAnsi="Garamond"/>
-          <w:color w:val="auto"/>
-        </w:rPr>
-        <w:t xml:space="preserve"> on outcomes of a Treasury Refunding Announcement</w:t>
+          <w:bCs/>
+          <w:color w:val="auto"/>
+        </w:rPr>
+        <w:t>Analyzed realized volatility for swap quotes surrounding economic events over the last 10 years</w:t>
       </w:r>
     </w:p>
     <w:p>
@@ -666,115 +863,56 @@
           <w:rFonts w:ascii="Garamond" w:hAnsi="Garamond"/>
           <w:color w:val="auto"/>
         </w:rPr>
-        <w:t xml:space="preserve">Built a model for </w:t>
-      </w:r>
-      <w:r>
-        <w:rPr>
-          <w:rFonts w:ascii="Garamond" w:hAnsi="Garamond"/>
-          <w:color w:val="auto"/>
-        </w:rPr>
-        <w:t xml:space="preserve">the </w:t>
-      </w:r>
-      <w:r>
-        <w:rPr>
-          <w:rFonts w:ascii="Garamond" w:hAnsi="Garamond"/>
-          <w:color w:val="auto"/>
-        </w:rPr>
-        <w:t xml:space="preserve">algo desk that analyzed hit ratios based on quotes’ distances from Bloomberg mid-prices </w:t>
-      </w:r>
-    </w:p>
-    <w:p>
-      <w:pPr>
-        <w:pStyle w:val="Default"/>
-        <w:tabs>
-          <w:tab w:val="left" w:pos="360"/>
-          <w:tab w:val="right" w:pos="10800"/>
-        </w:tabs>
-        <w:spacing w:line="252" w:lineRule="auto"/>
-        <w:ind w:left="360"/>
-        <w:rPr>
-          <w:rFonts w:ascii="Garamond" w:hAnsi="Garamond"/>
-          <w:b/>
-          <w:bCs/>
-          <w:color w:val="auto"/>
-        </w:rPr>
-      </w:pPr>
-    </w:p>
-    <w:p>
-      <w:pPr>
-        <w:pStyle w:val="Default"/>
-        <w:tabs>
-          <w:tab w:val="right" w:pos="10800"/>
-        </w:tabs>
-        <w:spacing w:line="252" w:lineRule="auto"/>
-        <w:rPr>
-          <w:rFonts w:ascii="Garamond" w:hAnsi="Garamond"/>
-          <w:b/>
-          <w:bCs/>
-          <w:color w:val="auto"/>
-        </w:rPr>
-      </w:pPr>
-      <w:r>
-        <w:rPr>
-          <w:rFonts w:ascii="Garamond" w:hAnsi="Garamond"/>
-          <w:b/>
-          <w:bCs/>
-          <w:color w:val="auto"/>
-        </w:rPr>
-        <w:t>Computer Science 214: Data Structure</w:t>
-      </w:r>
-      <w:r>
-        <w:rPr>
-          <w:rFonts w:ascii="Garamond" w:hAnsi="Garamond"/>
-          <w:b/>
-          <w:bCs/>
-          <w:color w:val="auto"/>
-        </w:rPr>
-        <w:t>s</w:t>
-      </w:r>
-      <w:r>
-        <w:rPr>
-          <w:rFonts w:ascii="Garamond" w:hAnsi="Garamond"/>
-          <w:b/>
-          <w:bCs/>
-          <w:color w:val="auto"/>
-        </w:rPr>
-        <w:tab/>
-        <w:t>April 2020 – June 2020</w:t>
-      </w:r>
-    </w:p>
-    <w:p>
-      <w:pPr>
-        <w:pStyle w:val="Default"/>
-        <w:tabs>
-          <w:tab w:val="right" w:pos="10800"/>
-        </w:tabs>
-        <w:spacing w:line="252" w:lineRule="auto"/>
-        <w:rPr>
-          <w:rFonts w:ascii="Garamond" w:hAnsi="Garamond"/>
-          <w:bCs/>
-          <w:i/>
-          <w:color w:val="auto"/>
-        </w:rPr>
-      </w:pPr>
-      <w:r>
-        <w:rPr>
-          <w:rFonts w:ascii="Garamond" w:hAnsi="Garamond"/>
-          <w:bCs/>
-          <w:i/>
-          <w:color w:val="auto"/>
-        </w:rPr>
-        <w:t xml:space="preserve">Undergrad Teaching Assistant </w:t>
-      </w:r>
-      <w:r>
-        <w:rPr>
-          <w:rFonts w:ascii="Garamond" w:hAnsi="Garamond"/>
-          <w:bCs/>
-          <w:i/>
-          <w:color w:val="auto"/>
-        </w:rPr>
-        <w:tab/>
-        <w:t>Evanston, IL</w:t>
+        <w:t>Predicted 30 Y</w:t>
+      </w:r>
+      <w:r>
+        <w:rPr>
+          <w:rFonts w:ascii="Garamond" w:hAnsi="Garamond"/>
+          <w:color w:val="auto"/>
+        </w:rPr>
+        <w:t xml:space="preserve">ear </w:t>
+      </w:r>
+      <w:r>
+        <w:rPr>
+          <w:rFonts w:ascii="Garamond" w:hAnsi="Garamond"/>
+          <w:color w:val="auto"/>
+        </w:rPr>
+        <w:t>S</w:t>
+      </w:r>
+      <w:r>
+        <w:rPr>
+          <w:rFonts w:ascii="Garamond" w:hAnsi="Garamond"/>
+          <w:color w:val="auto"/>
+        </w:rPr>
+        <w:t xml:space="preserve">wap </w:t>
+      </w:r>
+      <w:r>
+        <w:rPr>
+          <w:rFonts w:ascii="Garamond" w:hAnsi="Garamond"/>
+          <w:color w:val="auto"/>
+        </w:rPr>
+        <w:t>S</w:t>
+      </w:r>
+      <w:r>
+        <w:rPr>
+          <w:rFonts w:ascii="Garamond" w:hAnsi="Garamond"/>
+          <w:color w:val="auto"/>
+        </w:rPr>
+        <w:t xml:space="preserve">preads </w:t>
+      </w:r>
+      <w:r>
+        <w:rPr>
+          <w:rFonts w:ascii="Garamond" w:hAnsi="Garamond"/>
+          <w:color w:val="auto"/>
+        </w:rPr>
+        <w:t>based</w:t>
+      </w:r>
+      <w:r>
+        <w:rPr>
+          <w:rFonts w:ascii="Garamond" w:hAnsi="Garamond"/>
+          <w:color w:val="auto"/>
+        </w:rPr>
+        <w:t xml:space="preserve"> on outcomes of a Treasury Refunding Announcement</w:t>
       </w:r>
     </w:p>
     <w:p>
@@ -800,58 +938,117 @@
       <w:r>
         <w:rPr>
           <w:rFonts w:ascii="Garamond" w:hAnsi="Garamond"/>
-          <w:bCs/>
-          <w:color w:val="auto"/>
-        </w:rPr>
-        <w:t>Worked with course staff to f</w:t>
-      </w:r>
-      <w:r>
-        <w:rPr>
-          <w:rFonts w:ascii="Garamond" w:hAnsi="Garamond"/>
-          <w:bCs/>
-          <w:color w:val="auto"/>
-        </w:rPr>
-        <w:t>acilitat</w:t>
-      </w:r>
-      <w:r>
-        <w:rPr>
-          <w:rFonts w:ascii="Garamond" w:hAnsi="Garamond"/>
-          <w:bCs/>
-          <w:color w:val="auto"/>
-        </w:rPr>
-        <w:t>e the</w:t>
-      </w:r>
-      <w:r>
-        <w:rPr>
-          <w:rFonts w:ascii="Garamond" w:hAnsi="Garamond"/>
-          <w:bCs/>
-          <w:color w:val="auto"/>
-        </w:rPr>
-        <w:t xml:space="preserve"> </w:t>
-      </w:r>
-      <w:r>
-        <w:rPr>
-          <w:rFonts w:ascii="Garamond" w:hAnsi="Garamond"/>
-          <w:bCs/>
-          <w:color w:val="auto"/>
-        </w:rPr>
-        <w:t>teaching</w:t>
-      </w:r>
-      <w:r>
-        <w:rPr>
-          <w:rFonts w:ascii="Garamond" w:hAnsi="Garamond"/>
-          <w:bCs/>
-          <w:color w:val="auto"/>
-        </w:rPr>
-        <w:t xml:space="preserve"> of </w:t>
-      </w:r>
-      <w:r>
-        <w:rPr>
-          <w:rFonts w:ascii="Garamond" w:hAnsi="Garamond"/>
-          <w:bCs/>
-          <w:color w:val="auto"/>
-        </w:rPr>
-        <w:t>data structures</w:t>
+          <w:color w:val="auto"/>
+        </w:rPr>
+        <w:t xml:space="preserve">Built a model for </w:t>
+      </w:r>
+      <w:r>
+        <w:rPr>
+          <w:rFonts w:ascii="Garamond" w:hAnsi="Garamond"/>
+          <w:color w:val="auto"/>
+        </w:rPr>
+        <w:t xml:space="preserve">the </w:t>
+      </w:r>
+      <w:r>
+        <w:rPr>
+          <w:rFonts w:ascii="Garamond" w:hAnsi="Garamond"/>
+          <w:color w:val="auto"/>
+        </w:rPr>
+        <w:t xml:space="preserve">algo desk that analyzed hit ratios based on quotes’ distances from Bloomberg mid-prices </w:t>
+      </w:r>
+    </w:p>
+    <w:p>
+      <w:pPr>
+        <w:pStyle w:val="Default"/>
+        <w:tabs>
+          <w:tab w:val="left" w:pos="360"/>
+          <w:tab w:val="right" w:pos="10800"/>
+        </w:tabs>
+        <w:spacing w:line="252" w:lineRule="auto"/>
+        <w:ind w:left="360"/>
+        <w:rPr>
+          <w:rFonts w:ascii="Garamond" w:hAnsi="Garamond"/>
+          <w:b/>
+          <w:bCs/>
+          <w:color w:val="auto"/>
+        </w:rPr>
+      </w:pPr>
+    </w:p>
+    <w:p>
+      <w:pPr>
+        <w:pStyle w:val="Default"/>
+        <w:tabs>
+          <w:tab w:val="right" w:pos="10800"/>
+        </w:tabs>
+        <w:spacing w:line="252" w:lineRule="auto"/>
+        <w:rPr>
+          <w:rFonts w:ascii="Garamond" w:hAnsi="Garamond"/>
+          <w:b/>
+          <w:bCs/>
+          <w:color w:val="auto"/>
+        </w:rPr>
+      </w:pPr>
+      <w:r>
+        <w:rPr>
+          <w:rFonts w:ascii="Garamond" w:hAnsi="Garamond"/>
+          <w:b/>
+          <w:bCs/>
+          <w:color w:val="auto"/>
+        </w:rPr>
+        <w:t>Computer Science 214: Data Structure</w:t>
+      </w:r>
+      <w:r>
+        <w:rPr>
+          <w:rFonts w:ascii="Garamond" w:hAnsi="Garamond"/>
+          <w:b/>
+          <w:bCs/>
+          <w:color w:val="auto"/>
+        </w:rPr>
+        <w:t>s</w:t>
+      </w:r>
+      <w:r>
+        <w:rPr>
+          <w:rFonts w:ascii="Garamond" w:hAnsi="Garamond"/>
+          <w:b/>
+          <w:bCs/>
+          <w:color w:val="auto"/>
+        </w:rPr>
+        <w:tab/>
+        <w:t>April 2020 – June 2020</w:t>
+      </w:r>
+    </w:p>
+    <w:p>
+      <w:pPr>
+        <w:pStyle w:val="Default"/>
+        <w:tabs>
+          <w:tab w:val="right" w:pos="10800"/>
+        </w:tabs>
+        <w:spacing w:line="252" w:lineRule="auto"/>
+        <w:rPr>
+          <w:rFonts w:ascii="Garamond" w:hAnsi="Garamond"/>
+          <w:bCs/>
+          <w:i/>
+          <w:color w:val="auto"/>
+        </w:rPr>
+      </w:pPr>
+      <w:r>
+        <w:rPr>
+          <w:rFonts w:ascii="Garamond" w:hAnsi="Garamond"/>
+          <w:bCs/>
+          <w:i/>
+          <w:color w:val="auto"/>
+        </w:rPr>
+        <w:t xml:space="preserve">Undergrad Teaching Assistant </w:t>
+      </w:r>
+      <w:r>
+        <w:rPr>
+          <w:rFonts w:ascii="Garamond" w:hAnsi="Garamond"/>
+          <w:bCs/>
+          <w:i/>
+          <w:color w:val="auto"/>
+        </w:rPr>
+        <w:tab/>
+        <w:t>Evanston, IL</w:t>
       </w:r>
     </w:p>
     <w:p>
@@ -880,7 +1077,55 @@
           <w:bCs/>
           <w:color w:val="auto"/>
         </w:rPr>
-        <w:t xml:space="preserve">Held weekly office hours where students came in for help with coding assignments, homeworks, and theory </w:t>
+        <w:t>Worked with course staff to f</w:t>
+      </w:r>
+      <w:r>
+        <w:rPr>
+          <w:rFonts w:ascii="Garamond" w:hAnsi="Garamond"/>
+          <w:bCs/>
+          <w:color w:val="auto"/>
+        </w:rPr>
+        <w:t>acilitat</w:t>
+      </w:r>
+      <w:r>
+        <w:rPr>
+          <w:rFonts w:ascii="Garamond" w:hAnsi="Garamond"/>
+          <w:bCs/>
+          <w:color w:val="auto"/>
+        </w:rPr>
+        <w:t>e the</w:t>
+      </w:r>
+      <w:r>
+        <w:rPr>
+          <w:rFonts w:ascii="Garamond" w:hAnsi="Garamond"/>
+          <w:bCs/>
+          <w:color w:val="auto"/>
+        </w:rPr>
+        <w:t xml:space="preserve"> </w:t>
+      </w:r>
+      <w:r>
+        <w:rPr>
+          <w:rFonts w:ascii="Garamond" w:hAnsi="Garamond"/>
+          <w:bCs/>
+          <w:color w:val="auto"/>
+        </w:rPr>
+        <w:t>teaching</w:t>
+      </w:r>
+      <w:r>
+        <w:rPr>
+          <w:rFonts w:ascii="Garamond" w:hAnsi="Garamond"/>
+          <w:bCs/>
+          <w:color w:val="auto"/>
+        </w:rPr>
+        <w:t xml:space="preserve"> of </w:t>
+      </w:r>
+      <w:r>
+        <w:rPr>
+          <w:rFonts w:ascii="Garamond" w:hAnsi="Garamond"/>
+          <w:bCs/>
+          <w:color w:val="auto"/>
+        </w:rPr>
+        <w:t>data structures</w:t>
       </w:r>
     </w:p>
     <w:p>
@@ -906,6 +1151,35 @@
       <w:r>
         <w:rPr>
           <w:rFonts w:ascii="Garamond" w:hAnsi="Garamond"/>
+          <w:bCs/>
+          <w:color w:val="auto"/>
+        </w:rPr>
+        <w:t xml:space="preserve">Held weekly office hours where students came in for help with coding assignments, homeworks, and theory </w:t>
+      </w:r>
+    </w:p>
+    <w:p>
+      <w:pPr>
+        <w:pStyle w:val="Default"/>
+        <w:numPr>
+          <w:ilvl w:val="0"/>
+          <w:numId w:val="22"/>
+        </w:numPr>
+        <w:tabs>
+          <w:tab w:val="left" w:pos="360"/>
+          <w:tab w:val="right" w:pos="10800"/>
+        </w:tabs>
+        <w:spacing w:line="252" w:lineRule="auto"/>
+        <w:ind w:left="360"/>
+        <w:rPr>
+          <w:rFonts w:ascii="Garamond" w:hAnsi="Garamond"/>
+          <w:b/>
+          <w:bCs/>
+          <w:color w:val="auto"/>
+        </w:rPr>
+      </w:pPr>
+      <w:r>
+        <w:rPr>
+          <w:rFonts w:ascii="Garamond" w:hAnsi="Garamond"/>
           <w:color w:val="auto"/>
         </w:rPr>
         <w:t>Graded and provided feedback on assignments every week</w:t>
@@ -1130,25 +1404,6 @@
           <w:iCs/>
           <w:color w:val="auto"/>
         </w:rPr>
-        <w:t xml:space="preserve"> and 2</w:t>
-      </w:r>
-      <w:r>
-        <w:rPr>
-          <w:rFonts w:ascii="Garamond" w:hAnsi="Garamond"/>
-          <w:bCs/>
-          <w:iCs/>
-          <w:color w:val="auto"/>
-          <w:vertAlign w:val="superscript"/>
-        </w:rPr>
-        <w:t>nd</w:t>
-      </w:r>
-      <w:r>
-        <w:rPr>
-          <w:rFonts w:ascii="Garamond" w:hAnsi="Garamond"/>
-          <w:bCs/>
-          <w:iCs/>
-          <w:color w:val="auto"/>
-        </w:rPr>
         <w:t xml:space="preserve"> in firm-wide Ideation Challenge presenting directly to CEO and EVP </w:t>
       </w:r>
     </w:p>
@@ -1166,7 +1421,6 @@
         <w:rPr>
           <w:rFonts w:ascii="Garamond" w:hAnsi="Garamond"/>
           <w:bCs/>
-          <w:i/>
           <w:color w:val="auto"/>
         </w:rPr>
       </w:pPr>
@@ -1195,40 +1449,17 @@
           <w:iCs/>
           <w:color w:val="auto"/>
         </w:rPr>
-        <w:t>etter explain option fundamentals:</w:t>
-      </w:r>
-      <w:r>
-        <w:rPr>
-          <w:rFonts w:ascii="Garamond" w:hAnsi="Garamond"/>
-          <w:bCs/>
-          <w:iCs/>
-          <w:color w:val="auto"/>
-        </w:rPr>
-        <w:t xml:space="preserve"> Taught novice investors how to use</w:t>
-      </w:r>
-      <w:r>
-        <w:rPr>
-          <w:rFonts w:ascii="Garamond" w:hAnsi="Garamond"/>
-          <w:bCs/>
-          <w:iCs/>
-          <w:color w:val="auto"/>
-        </w:rPr>
-        <w:t xml:space="preserve"> Greeks, Put/Call Parity, Payoff Diagrams, Implied Volatility, </w:t>
-      </w:r>
-      <w:r>
-        <w:rPr>
-          <w:rFonts w:ascii="Garamond" w:hAnsi="Garamond"/>
-          <w:bCs/>
-          <w:iCs/>
-          <w:color w:val="auto"/>
-        </w:rPr>
-        <w:t>and implement Trading Spreads/Strategies</w:t>
+        <w:t>etter explain option fundamentals</w:t>
       </w:r>
     </w:p>
     <w:p>
       <w:pPr>
         <w:pStyle w:val="Default"/>
+        <w:tabs>
+          <w:tab w:val="right" w:pos="10800"/>
+        </w:tabs>
         <w:spacing w:line="252" w:lineRule="auto"/>
+        <w:ind w:left="360"/>
         <w:rPr>
           <w:rFonts w:ascii="Garamond" w:hAnsi="Garamond"/>
           <w:bCs/>
@@ -1482,7 +1713,14 @@
           <w:rFonts w:ascii="Garamond" w:hAnsi="Garamond"/>
           <w:bCs/>
         </w:rPr>
-        <w:t>2+</w:t>
+        <w:t>2</w:t>
+      </w:r>
+      <w:r>
+        <w:rPr>
+          <w:rFonts w:ascii="Garamond" w:hAnsi="Garamond"/>
+          <w:bCs/>
+        </w:rPr>
+        <w:t xml:space="preserve"> or more</w:t>
       </w:r>
       <w:r>
         <w:rPr>
@@ -1862,21 +2100,21 @@
           <w:rFonts w:ascii="Garamond" w:hAnsi="Garamond"/>
           <w:color w:val="auto"/>
         </w:rPr>
-        <w:t xml:space="preserve"> Rust, C/C++,</w:t>
-      </w:r>
-      <w:r>
-        <w:rPr>
-          <w:rFonts w:ascii="Garamond" w:hAnsi="Garamond"/>
-          <w:color w:val="auto"/>
-        </w:rPr>
-        <w:t xml:space="preserve"> Bash,</w:t>
-      </w:r>
-      <w:r>
-        <w:rPr>
-          <w:rFonts w:ascii="Garamond" w:hAnsi="Garamond"/>
-          <w:color w:val="auto"/>
-        </w:rPr>
-        <w:t xml:space="preserve"> Assembly,</w:t>
+        <w:t xml:space="preserve"> JS,</w:t>
+      </w:r>
+      <w:r>
+        <w:rPr>
+          <w:rFonts w:ascii="Garamond" w:hAnsi="Garamond"/>
+          <w:color w:val="auto"/>
+        </w:rPr>
+        <w:t xml:space="preserve"> Rust, C</w:t>
+      </w:r>
+      <w:r>
+        <w:rPr>
+          <w:rFonts w:ascii="Garamond" w:hAnsi="Garamond"/>
+          <w:color w:val="auto"/>
+        </w:rPr>
+        <w:t>,</w:t>
       </w:r>
       <w:r>
         <w:rPr>
@@ -2033,7 +2271,7 @@
         <v:path o:extrusionok="f" gradientshapeok="t" o:connecttype="rect"/>
         <o:lock v:ext="edit" aspectratio="t"/>
       </v:shapetype>
-      <v:shape id="_x0000_i1027" type="#_x0000_t75" style="width:11.3pt;height:11.3pt" o:bullet="t">
+      <v:shape id="_x0000_i1034" type="#_x0000_t75" style="width:11.3pt;height:11.3pt" o:bullet="t">
         <v:imagedata r:id="rId1" o:title="mso75BA"/>
       </v:shape>
     </w:pict>

</xml_diff>

<commit_message>
alt for tiger ds
</commit_message>
<xml_diff>
--- a/Rehman_Aarij_Resume.docx
+++ b/Rehman_Aarij_Resume.docx
@@ -367,7 +367,14 @@
           <w:rFonts w:ascii="Garamond" w:hAnsi="Garamond"/>
           <w:color w:val="auto"/>
         </w:rPr>
-        <w:t xml:space="preserve"> 2017-2020</w:t>
+        <w:t xml:space="preserve"> 2017-202</w:t>
+      </w:r>
+      <w:r>
+        <w:rPr>
+          <w:rFonts w:ascii="Garamond" w:hAnsi="Garamond"/>
+          <w:color w:val="auto"/>
+        </w:rPr>
+        <w:t>1</w:t>
       </w:r>
       <w:r>
         <w:rPr>
@@ -471,16 +478,7 @@
           <w:bCs/>
           <w:color w:val="auto"/>
         </w:rPr>
-        <w:t>Marley Finance</w:t>
-      </w:r>
-      <w:r>
-        <w:rPr>
-          <w:rFonts w:ascii="Garamond" w:hAnsi="Garamond"/>
-          <w:b/>
-          <w:bCs/>
-          <w:color w:val="auto"/>
-        </w:rPr>
-        <w:t xml:space="preserve"> </w:t>
+        <w:t xml:space="preserve">J.P. Morgan </w:t>
       </w:r>
       <w:r>
         <w:rPr>
@@ -490,24 +488,16 @@
           <w:color w:val="auto"/>
         </w:rPr>
         <w:tab/>
-      </w:r>
-      <w:r>
-        <w:rPr>
-          <w:rFonts w:ascii="Garamond" w:hAnsi="Garamond"/>
-          <w:b/>
-          <w:bCs/>
-          <w:color w:val="auto"/>
-        </w:rPr>
-        <w:t>August</w:t>
-      </w:r>
-      <w:r>
-        <w:rPr>
-          <w:rFonts w:ascii="Garamond" w:hAnsi="Garamond"/>
-          <w:b/>
-          <w:bCs/>
-          <w:color w:val="auto"/>
-        </w:rPr>
-        <w:t xml:space="preserve"> 2021 – Current</w:t>
+        <w:t xml:space="preserve">August 2021 – </w:t>
+      </w:r>
+      <w:r>
+        <w:rPr>
+          <w:rFonts w:ascii="Garamond" w:hAnsi="Garamond"/>
+          <w:b/>
+          <w:bCs/>
+          <w:color w:val="auto"/>
+        </w:rPr>
+        <w:t>September 2021</w:t>
       </w:r>
     </w:p>
     <w:p>
@@ -531,7 +521,7 @@
           <w:i/>
           <w:color w:val="auto"/>
         </w:rPr>
-        <w:t>Software Engineer</w:t>
+        <w:t>I</w:t>
       </w:r>
       <w:r>
         <w:rPr>
@@ -540,8 +530,53 @@
           <w:i/>
           <w:color w:val="auto"/>
         </w:rPr>
+        <w:t xml:space="preserve">nterest Rate </w:t>
+      </w:r>
+      <w:r>
+        <w:rPr>
+          <w:rFonts w:ascii="Garamond" w:hAnsi="Garamond"/>
+          <w:bCs/>
+          <w:i/>
+          <w:color w:val="auto"/>
+        </w:rPr>
+        <w:t>Exotic</w:t>
+      </w:r>
+      <w:r>
+        <w:rPr>
+          <w:rFonts w:ascii="Garamond" w:hAnsi="Garamond"/>
+          <w:bCs/>
+          <w:i/>
+          <w:color w:val="auto"/>
+        </w:rPr>
+        <w:t>s Analyst</w:t>
+      </w:r>
+      <w:r>
+        <w:rPr>
+          <w:rFonts w:ascii="Garamond" w:hAnsi="Garamond"/>
+          <w:bCs/>
+          <w:i/>
+          <w:color w:val="auto"/>
+        </w:rPr>
         <w:tab/>
-        <w:t xml:space="preserve">New York City, New York </w:t>
+        <w:t>N</w:t>
+      </w:r>
+      <w:r>
+        <w:rPr>
+          <w:rFonts w:ascii="Garamond" w:hAnsi="Garamond"/>
+          <w:bCs/>
+          <w:i/>
+          <w:color w:val="auto"/>
+        </w:rPr>
+        <w:t>ew York City</w:t>
+      </w:r>
+      <w:r>
+        <w:rPr>
+          <w:rFonts w:ascii="Garamond" w:hAnsi="Garamond"/>
+          <w:bCs/>
+          <w:i/>
+          <w:color w:val="auto"/>
+        </w:rPr>
+        <w:t xml:space="preserve">, New York </w:t>
       </w:r>
     </w:p>
     <w:p>
@@ -570,7 +605,7 @@
           <w:bCs/>
           <w:color w:val="auto"/>
         </w:rPr>
-        <w:t>Software Engineer for fintech startup Marley Finance – Provides point of sale financing for booking venues</w:t>
+        <w:t>Analyst on the J.P. Morgan Exotic Swaps Desk</w:t>
       </w:r>
     </w:p>
     <w:p>
@@ -596,9 +631,138 @@
       <w:r>
         <w:rPr>
           <w:rFonts w:ascii="Garamond" w:hAnsi="Garamond"/>
-          <w:color w:val="auto"/>
-        </w:rPr>
-        <w:t xml:space="preserve">Building backend APIs using Flask interfacing with a MySQL database </w:t>
+          <w:bCs/>
+          <w:color w:val="auto"/>
+        </w:rPr>
+        <w:t>Created Python text scraping tool to automate reading hedge fund quotes</w:t>
+      </w:r>
+    </w:p>
+    <w:p>
+      <w:pPr>
+        <w:pStyle w:val="Default"/>
+        <w:tabs>
+          <w:tab w:val="right" w:pos="10800"/>
+        </w:tabs>
+        <w:spacing w:line="252" w:lineRule="auto"/>
+        <w:rPr>
+          <w:rFonts w:ascii="Garamond" w:hAnsi="Garamond"/>
+          <w:b/>
+          <w:bCs/>
+          <w:color w:val="auto"/>
+        </w:rPr>
+      </w:pPr>
+    </w:p>
+    <w:p>
+      <w:pPr>
+        <w:pStyle w:val="Default"/>
+        <w:tabs>
+          <w:tab w:val="right" w:pos="10800"/>
+        </w:tabs>
+        <w:spacing w:line="252" w:lineRule="auto"/>
+        <w:rPr>
+          <w:rFonts w:ascii="Garamond" w:hAnsi="Garamond"/>
+          <w:b/>
+          <w:bCs/>
+          <w:color w:val="auto"/>
+        </w:rPr>
+      </w:pPr>
+      <w:r>
+        <w:rPr>
+          <w:rFonts w:ascii="Garamond" w:hAnsi="Garamond"/>
+          <w:b/>
+          <w:bCs/>
+          <w:color w:val="auto"/>
+        </w:rPr>
+        <w:t xml:space="preserve">J.P. Morgan </w:t>
+      </w:r>
+      <w:r>
+        <w:rPr>
+          <w:rFonts w:ascii="Garamond" w:hAnsi="Garamond"/>
+          <w:b/>
+          <w:bCs/>
+          <w:color w:val="auto"/>
+        </w:rPr>
+        <w:tab/>
+        <w:t>July 2020 – August 2020</w:t>
+      </w:r>
+    </w:p>
+    <w:p>
+      <w:pPr>
+        <w:pStyle w:val="Default"/>
+        <w:tabs>
+          <w:tab w:val="right" w:pos="10800"/>
+        </w:tabs>
+        <w:spacing w:line="252" w:lineRule="auto"/>
+        <w:rPr>
+          <w:rFonts w:ascii="Garamond" w:hAnsi="Garamond"/>
+          <w:bCs/>
+          <w:i/>
+          <w:color w:val="auto"/>
+        </w:rPr>
+      </w:pPr>
+      <w:r>
+        <w:rPr>
+          <w:rFonts w:ascii="Garamond" w:hAnsi="Garamond"/>
+          <w:bCs/>
+          <w:i/>
+          <w:color w:val="auto"/>
+        </w:rPr>
+        <w:t xml:space="preserve">Interest </w:t>
+      </w:r>
+      <w:r>
+        <w:rPr>
+          <w:rFonts w:ascii="Garamond" w:hAnsi="Garamond"/>
+          <w:bCs/>
+          <w:i/>
+          <w:color w:val="auto"/>
+        </w:rPr>
+        <w:t>Rate</w:t>
+      </w:r>
+      <w:r>
+        <w:rPr>
+          <w:rFonts w:ascii="Garamond" w:hAnsi="Garamond"/>
+          <w:bCs/>
+          <w:i/>
+          <w:color w:val="auto"/>
+        </w:rPr>
+        <w:t xml:space="preserve"> Options </w:t>
+      </w:r>
+      <w:r>
+        <w:rPr>
+          <w:rFonts w:ascii="Garamond" w:hAnsi="Garamond"/>
+          <w:bCs/>
+          <w:i/>
+          <w:color w:val="auto"/>
+        </w:rPr>
+        <w:t>Intern</w:t>
+      </w:r>
+      <w:r>
+        <w:rPr>
+          <w:rFonts w:ascii="Garamond" w:hAnsi="Garamond"/>
+          <w:bCs/>
+          <w:i/>
+          <w:color w:val="auto"/>
+        </w:rPr>
+        <w:tab/>
+        <w:t>N</w:t>
+      </w:r>
+      <w:r>
+        <w:rPr>
+          <w:rFonts w:ascii="Garamond" w:hAnsi="Garamond"/>
+          <w:bCs/>
+          <w:i/>
+          <w:color w:val="auto"/>
+        </w:rPr>
+        <w:t>ew York City</w:t>
+      </w:r>
+      <w:r>
+        <w:rPr>
+          <w:rFonts w:ascii="Garamond" w:hAnsi="Garamond"/>
+          <w:bCs/>
+          <w:i/>
+          <w:color w:val="auto"/>
+        </w:rPr>
+        <w:t xml:space="preserve">, New York </w:t>
       </w:r>
     </w:p>
     <w:p>
@@ -624,9 +788,26 @@
       <w:r>
         <w:rPr>
           <w:rFonts w:ascii="Garamond" w:hAnsi="Garamond"/>
-          <w:color w:val="auto"/>
-        </w:rPr>
-        <w:t xml:space="preserve">Enabled frontend session management through browser-based cookies </w:t>
+          <w:bCs/>
+          <w:color w:val="auto"/>
+        </w:rPr>
+        <w:t xml:space="preserve">Worked as a summer intern for the </w:t>
+      </w:r>
+      <w:r>
+        <w:rPr>
+          <w:rFonts w:ascii="Garamond" w:hAnsi="Garamond"/>
+          <w:bCs/>
+          <w:color w:val="auto"/>
+        </w:rPr>
+        <w:t>swap derivatives</w:t>
+      </w:r>
+      <w:r>
+        <w:rPr>
+          <w:rFonts w:ascii="Garamond" w:hAnsi="Garamond"/>
+          <w:bCs/>
+          <w:color w:val="auto"/>
+        </w:rPr>
+        <w:t xml:space="preserve"> desk</w:t>
       </w:r>
     </w:p>
     <w:p>
@@ -652,92 +833,10 @@
       <w:r>
         <w:rPr>
           <w:rFonts w:ascii="Garamond" w:hAnsi="Garamond"/>
-          <w:color w:val="auto"/>
-        </w:rPr>
-        <w:t>Added OTP verification on login through Twilio Verify</w:t>
-      </w:r>
-    </w:p>
-    <w:p>
-      <w:pPr>
-        <w:pStyle w:val="Default"/>
-        <w:tabs>
-          <w:tab w:val="right" w:pos="10800"/>
-        </w:tabs>
-        <w:spacing w:line="252" w:lineRule="auto"/>
-        <w:rPr>
-          <w:rFonts w:ascii="Garamond" w:hAnsi="Garamond"/>
-          <w:b/>
-          <w:bCs/>
-          <w:color w:val="auto"/>
-        </w:rPr>
-      </w:pPr>
-    </w:p>
-    <w:p>
-      <w:pPr>
-        <w:pStyle w:val="Default"/>
-        <w:tabs>
-          <w:tab w:val="right" w:pos="10800"/>
-        </w:tabs>
-        <w:spacing w:line="252" w:lineRule="auto"/>
-        <w:rPr>
-          <w:rFonts w:ascii="Garamond" w:hAnsi="Garamond"/>
-          <w:b/>
-          <w:bCs/>
-          <w:color w:val="auto"/>
-        </w:rPr>
-      </w:pPr>
-      <w:r>
-        <w:rPr>
-          <w:rFonts w:ascii="Garamond" w:hAnsi="Garamond"/>
-          <w:b/>
-          <w:bCs/>
-          <w:color w:val="auto"/>
-        </w:rPr>
-        <w:t xml:space="preserve">J.P. Morgan </w:t>
-      </w:r>
-      <w:r>
-        <w:rPr>
-          <w:rFonts w:ascii="Garamond" w:hAnsi="Garamond"/>
-          <w:b/>
-          <w:bCs/>
-          <w:color w:val="auto"/>
-        </w:rPr>
-        <w:tab/>
-        <w:t>August 2021 – Current</w:t>
-      </w:r>
-    </w:p>
-    <w:p>
-      <w:pPr>
-        <w:pStyle w:val="Default"/>
-        <w:tabs>
-          <w:tab w:val="right" w:pos="10800"/>
-        </w:tabs>
-        <w:spacing w:line="252" w:lineRule="auto"/>
-        <w:rPr>
-          <w:rFonts w:ascii="Garamond" w:hAnsi="Garamond"/>
-          <w:bCs/>
-          <w:i/>
-          <w:color w:val="auto"/>
-        </w:rPr>
-      </w:pPr>
-      <w:r>
-        <w:rPr>
-          <w:rFonts w:ascii="Garamond" w:hAnsi="Garamond"/>
-          <w:bCs/>
-          <w:i/>
-          <w:color w:val="auto"/>
-        </w:rPr>
-        <w:t>Interest Rate Exotics Analyst</w:t>
-      </w:r>
-      <w:r>
-        <w:rPr>
-          <w:rFonts w:ascii="Garamond" w:hAnsi="Garamond"/>
-          <w:bCs/>
-          <w:i/>
-          <w:color w:val="auto"/>
-        </w:rPr>
-        <w:tab/>
-        <w:t xml:space="preserve">New York City, New York </w:t>
+          <w:bCs/>
+          <w:color w:val="auto"/>
+        </w:rPr>
+        <w:t>Analyzed realized volatility for swap quotes surrounding economic events over the last 10 years</w:t>
       </w:r>
     </w:p>
     <w:p>
@@ -763,138 +862,58 @@
       <w:r>
         <w:rPr>
           <w:rFonts w:ascii="Garamond" w:hAnsi="Garamond"/>
-          <w:bCs/>
-          <w:color w:val="auto"/>
-        </w:rPr>
-        <w:t>Analyst on the J.P. Morgan Exotic Swaps Desk</w:t>
-      </w:r>
-    </w:p>
-    <w:p>
-      <w:pPr>
-        <w:pStyle w:val="Default"/>
-        <w:tabs>
-          <w:tab w:val="right" w:pos="10800"/>
-        </w:tabs>
-        <w:spacing w:line="252" w:lineRule="auto"/>
-        <w:rPr>
-          <w:rFonts w:ascii="Garamond" w:hAnsi="Garamond"/>
-          <w:b/>
-          <w:bCs/>
-          <w:color w:val="auto"/>
-        </w:rPr>
-      </w:pPr>
-    </w:p>
-    <w:p>
-      <w:pPr>
-        <w:pStyle w:val="Default"/>
-        <w:tabs>
-          <w:tab w:val="right" w:pos="10800"/>
-        </w:tabs>
-        <w:spacing w:line="252" w:lineRule="auto"/>
-        <w:rPr>
-          <w:rFonts w:ascii="Garamond" w:hAnsi="Garamond"/>
-          <w:b/>
-          <w:bCs/>
-          <w:color w:val="auto"/>
-        </w:rPr>
-      </w:pPr>
-      <w:r>
-        <w:rPr>
-          <w:rFonts w:ascii="Garamond" w:hAnsi="Garamond"/>
-          <w:b/>
-          <w:bCs/>
-          <w:color w:val="auto"/>
-        </w:rPr>
-        <w:t xml:space="preserve">J.P. Morgan </w:t>
-      </w:r>
-      <w:r>
-        <w:rPr>
-          <w:rFonts w:ascii="Garamond" w:hAnsi="Garamond"/>
-          <w:b/>
-          <w:bCs/>
-          <w:color w:val="auto"/>
-        </w:rPr>
-        <w:tab/>
-        <w:t>July 2020 – August 2020</w:t>
-      </w:r>
-    </w:p>
-    <w:p>
-      <w:pPr>
-        <w:pStyle w:val="Default"/>
-        <w:tabs>
-          <w:tab w:val="right" w:pos="10800"/>
-        </w:tabs>
-        <w:spacing w:line="252" w:lineRule="auto"/>
-        <w:rPr>
-          <w:rFonts w:ascii="Garamond" w:hAnsi="Garamond"/>
-          <w:bCs/>
-          <w:i/>
-          <w:color w:val="auto"/>
-        </w:rPr>
-      </w:pPr>
-      <w:r>
-        <w:rPr>
-          <w:rFonts w:ascii="Garamond" w:hAnsi="Garamond"/>
-          <w:bCs/>
-          <w:i/>
-          <w:color w:val="auto"/>
-        </w:rPr>
-        <w:t xml:space="preserve">Interest </w:t>
-      </w:r>
-      <w:r>
-        <w:rPr>
-          <w:rFonts w:ascii="Garamond" w:hAnsi="Garamond"/>
-          <w:bCs/>
-          <w:i/>
-          <w:color w:val="auto"/>
-        </w:rPr>
-        <w:t>Rate</w:t>
-      </w:r>
-      <w:r>
-        <w:rPr>
-          <w:rFonts w:ascii="Garamond" w:hAnsi="Garamond"/>
-          <w:bCs/>
-          <w:i/>
-          <w:color w:val="auto"/>
-        </w:rPr>
-        <w:t xml:space="preserve"> Options </w:t>
-      </w:r>
-      <w:r>
-        <w:rPr>
-          <w:rFonts w:ascii="Garamond" w:hAnsi="Garamond"/>
-          <w:bCs/>
-          <w:i/>
-          <w:color w:val="auto"/>
-        </w:rPr>
-        <w:t>Intern</w:t>
-      </w:r>
-      <w:r>
-        <w:rPr>
-          <w:rFonts w:ascii="Garamond" w:hAnsi="Garamond"/>
-          <w:bCs/>
-          <w:i/>
-          <w:color w:val="auto"/>
-        </w:rPr>
-        <w:tab/>
-        <w:t>N</w:t>
-      </w:r>
-      <w:r>
-        <w:rPr>
-          <w:rFonts w:ascii="Garamond" w:hAnsi="Garamond"/>
-          <w:bCs/>
-          <w:i/>
-          <w:color w:val="auto"/>
-        </w:rPr>
-        <w:t>ew York City</w:t>
-      </w:r>
-      <w:r>
-        <w:rPr>
-          <w:rFonts w:ascii="Garamond" w:hAnsi="Garamond"/>
-          <w:bCs/>
-          <w:i/>
-          <w:color w:val="auto"/>
-        </w:rPr>
-        <w:t xml:space="preserve">, New York </w:t>
+          <w:color w:val="auto"/>
+        </w:rPr>
+        <w:t>Predicted 30 Y</w:t>
+      </w:r>
+      <w:r>
+        <w:rPr>
+          <w:rFonts w:ascii="Garamond" w:hAnsi="Garamond"/>
+          <w:color w:val="auto"/>
+        </w:rPr>
+        <w:t xml:space="preserve">ear </w:t>
+      </w:r>
+      <w:r>
+        <w:rPr>
+          <w:rFonts w:ascii="Garamond" w:hAnsi="Garamond"/>
+          <w:color w:val="auto"/>
+        </w:rPr>
+        <w:t>S</w:t>
+      </w:r>
+      <w:r>
+        <w:rPr>
+          <w:rFonts w:ascii="Garamond" w:hAnsi="Garamond"/>
+          <w:color w:val="auto"/>
+        </w:rPr>
+        <w:t xml:space="preserve">wap </w:t>
+      </w:r>
+      <w:r>
+        <w:rPr>
+          <w:rFonts w:ascii="Garamond" w:hAnsi="Garamond"/>
+          <w:color w:val="auto"/>
+        </w:rPr>
+        <w:t>S</w:t>
+      </w:r>
+      <w:r>
+        <w:rPr>
+          <w:rFonts w:ascii="Garamond" w:hAnsi="Garamond"/>
+          <w:color w:val="auto"/>
+        </w:rPr>
+        <w:t xml:space="preserve">preads </w:t>
+      </w:r>
+      <w:r>
+        <w:rPr>
+          <w:rFonts w:ascii="Garamond" w:hAnsi="Garamond"/>
+          <w:color w:val="auto"/>
+        </w:rPr>
+        <w:t>based</w:t>
+      </w:r>
+      <w:r>
+        <w:rPr>
+          <w:rFonts w:ascii="Garamond" w:hAnsi="Garamond"/>
+          <w:color w:val="auto"/>
+        </w:rPr>
+        <w:t xml:space="preserve"> on outcomes of a Treasury Refunding Announcement</w:t>
       </w:r>
     </w:p>
     <w:p>
@@ -920,26 +939,117 @@
       <w:r>
         <w:rPr>
           <w:rFonts w:ascii="Garamond" w:hAnsi="Garamond"/>
-          <w:bCs/>
-          <w:color w:val="auto"/>
-        </w:rPr>
-        <w:t xml:space="preserve">Worked as a summer intern for the </w:t>
-      </w:r>
-      <w:r>
-        <w:rPr>
-          <w:rFonts w:ascii="Garamond" w:hAnsi="Garamond"/>
-          <w:bCs/>
-          <w:color w:val="auto"/>
-        </w:rPr>
-        <w:t>swap derivatives</w:t>
-      </w:r>
-      <w:r>
-        <w:rPr>
-          <w:rFonts w:ascii="Garamond" w:hAnsi="Garamond"/>
-          <w:bCs/>
-          <w:color w:val="auto"/>
-        </w:rPr>
-        <w:t xml:space="preserve"> desk</w:t>
+          <w:color w:val="auto"/>
+        </w:rPr>
+        <w:t xml:space="preserve">Built a model for </w:t>
+      </w:r>
+      <w:r>
+        <w:rPr>
+          <w:rFonts w:ascii="Garamond" w:hAnsi="Garamond"/>
+          <w:color w:val="auto"/>
+        </w:rPr>
+        <w:t xml:space="preserve">the </w:t>
+      </w:r>
+      <w:r>
+        <w:rPr>
+          <w:rFonts w:ascii="Garamond" w:hAnsi="Garamond"/>
+          <w:color w:val="auto"/>
+        </w:rPr>
+        <w:t xml:space="preserve">algo desk that analyzed hit ratios based on quotes’ distances from Bloomberg mid-prices </w:t>
+      </w:r>
+    </w:p>
+    <w:p>
+      <w:pPr>
+        <w:pStyle w:val="Default"/>
+        <w:tabs>
+          <w:tab w:val="left" w:pos="360"/>
+          <w:tab w:val="right" w:pos="10800"/>
+        </w:tabs>
+        <w:spacing w:line="252" w:lineRule="auto"/>
+        <w:ind w:left="360"/>
+        <w:rPr>
+          <w:rFonts w:ascii="Garamond" w:hAnsi="Garamond"/>
+          <w:b/>
+          <w:bCs/>
+          <w:color w:val="auto"/>
+        </w:rPr>
+      </w:pPr>
+    </w:p>
+    <w:p>
+      <w:pPr>
+        <w:pStyle w:val="Default"/>
+        <w:tabs>
+          <w:tab w:val="right" w:pos="10800"/>
+        </w:tabs>
+        <w:spacing w:line="252" w:lineRule="auto"/>
+        <w:rPr>
+          <w:rFonts w:ascii="Garamond" w:hAnsi="Garamond"/>
+          <w:b/>
+          <w:bCs/>
+          <w:color w:val="auto"/>
+        </w:rPr>
+      </w:pPr>
+      <w:r>
+        <w:rPr>
+          <w:rFonts w:ascii="Garamond" w:hAnsi="Garamond"/>
+          <w:b/>
+          <w:bCs/>
+          <w:color w:val="auto"/>
+        </w:rPr>
+        <w:t>Computer Science 214: Data Structure</w:t>
+      </w:r>
+      <w:r>
+        <w:rPr>
+          <w:rFonts w:ascii="Garamond" w:hAnsi="Garamond"/>
+          <w:b/>
+          <w:bCs/>
+          <w:color w:val="auto"/>
+        </w:rPr>
+        <w:t>s</w:t>
+      </w:r>
+      <w:r>
+        <w:rPr>
+          <w:rFonts w:ascii="Garamond" w:hAnsi="Garamond"/>
+          <w:b/>
+          <w:bCs/>
+          <w:color w:val="auto"/>
+        </w:rPr>
+        <w:tab/>
+        <w:t>April 2020 – June 2020</w:t>
+      </w:r>
+    </w:p>
+    <w:p>
+      <w:pPr>
+        <w:pStyle w:val="Default"/>
+        <w:tabs>
+          <w:tab w:val="right" w:pos="10800"/>
+        </w:tabs>
+        <w:spacing w:line="252" w:lineRule="auto"/>
+        <w:rPr>
+          <w:rFonts w:ascii="Garamond" w:hAnsi="Garamond"/>
+          <w:bCs/>
+          <w:i/>
+          <w:color w:val="auto"/>
+        </w:rPr>
+      </w:pPr>
+      <w:r>
+        <w:rPr>
+          <w:rFonts w:ascii="Garamond" w:hAnsi="Garamond"/>
+          <w:bCs/>
+          <w:i/>
+          <w:color w:val="auto"/>
+        </w:rPr>
+        <w:t xml:space="preserve">Undergrad Teaching Assistant </w:t>
+      </w:r>
+      <w:r>
+        <w:rPr>
+          <w:rFonts w:ascii="Garamond" w:hAnsi="Garamond"/>
+          <w:bCs/>
+          <w:i/>
+          <w:color w:val="auto"/>
+        </w:rPr>
+        <w:tab/>
+        <w:t>Evanston, IL</w:t>
       </w:r>
     </w:p>
     <w:p>
@@ -968,7 +1078,55 @@
           <w:bCs/>
           <w:color w:val="auto"/>
         </w:rPr>
-        <w:t>Analyzed realized volatility for swap quotes surrounding economic events over the last 10 years</w:t>
+        <w:t>Worked with course staff to f</w:t>
+      </w:r>
+      <w:r>
+        <w:rPr>
+          <w:rFonts w:ascii="Garamond" w:hAnsi="Garamond"/>
+          <w:bCs/>
+          <w:color w:val="auto"/>
+        </w:rPr>
+        <w:t>acilitat</w:t>
+      </w:r>
+      <w:r>
+        <w:rPr>
+          <w:rFonts w:ascii="Garamond" w:hAnsi="Garamond"/>
+          <w:bCs/>
+          <w:color w:val="auto"/>
+        </w:rPr>
+        <w:t>e the</w:t>
+      </w:r>
+      <w:r>
+        <w:rPr>
+          <w:rFonts w:ascii="Garamond" w:hAnsi="Garamond"/>
+          <w:bCs/>
+          <w:color w:val="auto"/>
+        </w:rPr>
+        <w:t xml:space="preserve"> </w:t>
+      </w:r>
+      <w:r>
+        <w:rPr>
+          <w:rFonts w:ascii="Garamond" w:hAnsi="Garamond"/>
+          <w:bCs/>
+          <w:color w:val="auto"/>
+        </w:rPr>
+        <w:t>teaching</w:t>
+      </w:r>
+      <w:r>
+        <w:rPr>
+          <w:rFonts w:ascii="Garamond" w:hAnsi="Garamond"/>
+          <w:bCs/>
+          <w:color w:val="auto"/>
+        </w:rPr>
+        <w:t xml:space="preserve"> of </w:t>
+      </w:r>
+      <w:r>
+        <w:rPr>
+          <w:rFonts w:ascii="Garamond" w:hAnsi="Garamond"/>
+          <w:bCs/>
+          <w:color w:val="auto"/>
+        </w:rPr>
+        <w:t>data structures</w:t>
       </w:r>
     </w:p>
     <w:p>
@@ -994,58 +1152,10 @@
       <w:r>
         <w:rPr>
           <w:rFonts w:ascii="Garamond" w:hAnsi="Garamond"/>
-          <w:color w:val="auto"/>
-        </w:rPr>
-        <w:t>Predicted 30 Y</w:t>
-      </w:r>
-      <w:r>
-        <w:rPr>
-          <w:rFonts w:ascii="Garamond" w:hAnsi="Garamond"/>
-          <w:color w:val="auto"/>
-        </w:rPr>
-        <w:t xml:space="preserve">ear </w:t>
-      </w:r>
-      <w:r>
-        <w:rPr>
-          <w:rFonts w:ascii="Garamond" w:hAnsi="Garamond"/>
-          <w:color w:val="auto"/>
-        </w:rPr>
-        <w:t>S</w:t>
-      </w:r>
-      <w:r>
-        <w:rPr>
-          <w:rFonts w:ascii="Garamond" w:hAnsi="Garamond"/>
-          <w:color w:val="auto"/>
-        </w:rPr>
-        <w:t xml:space="preserve">wap </w:t>
-      </w:r>
-      <w:r>
-        <w:rPr>
-          <w:rFonts w:ascii="Garamond" w:hAnsi="Garamond"/>
-          <w:color w:val="auto"/>
-        </w:rPr>
-        <w:t>S</w:t>
-      </w:r>
-      <w:r>
-        <w:rPr>
-          <w:rFonts w:ascii="Garamond" w:hAnsi="Garamond"/>
-          <w:color w:val="auto"/>
-        </w:rPr>
-        <w:t xml:space="preserve">preads </w:t>
-      </w:r>
-      <w:r>
-        <w:rPr>
-          <w:rFonts w:ascii="Garamond" w:hAnsi="Garamond"/>
-          <w:color w:val="auto"/>
-        </w:rPr>
-        <w:t>based</w:t>
-      </w:r>
-      <w:r>
-        <w:rPr>
-          <w:rFonts w:ascii="Garamond" w:hAnsi="Garamond"/>
-          <w:color w:val="auto"/>
-        </w:rPr>
-        <w:t xml:space="preserve"> on outcomes of a Treasury Refunding Announcement</w:t>
+          <w:bCs/>
+          <w:color w:val="auto"/>
+        </w:rPr>
+        <w:t xml:space="preserve">Held weekly office hours where students came in for help with coding assignments, homeworks, and theory </w:t>
       </w:r>
     </w:p>
     <w:p>
@@ -1073,248 +1183,6 @@
           <w:rFonts w:ascii="Garamond" w:hAnsi="Garamond"/>
           <w:color w:val="auto"/>
         </w:rPr>
-        <w:t xml:space="preserve">Built a model for </w:t>
-      </w:r>
-      <w:r>
-        <w:rPr>
-          <w:rFonts w:ascii="Garamond" w:hAnsi="Garamond"/>
-          <w:color w:val="auto"/>
-        </w:rPr>
-        <w:t xml:space="preserve">the </w:t>
-      </w:r>
-      <w:r>
-        <w:rPr>
-          <w:rFonts w:ascii="Garamond" w:hAnsi="Garamond"/>
-          <w:color w:val="auto"/>
-        </w:rPr>
-        <w:t xml:space="preserve">algo desk that analyzed hit ratios based on quotes’ distances from Bloomberg mid-prices </w:t>
-      </w:r>
-    </w:p>
-    <w:p>
-      <w:pPr>
-        <w:pStyle w:val="Default"/>
-        <w:tabs>
-          <w:tab w:val="left" w:pos="360"/>
-          <w:tab w:val="right" w:pos="10800"/>
-        </w:tabs>
-        <w:spacing w:line="252" w:lineRule="auto"/>
-        <w:ind w:left="360"/>
-        <w:rPr>
-          <w:rFonts w:ascii="Garamond" w:hAnsi="Garamond"/>
-          <w:b/>
-          <w:bCs/>
-          <w:color w:val="auto"/>
-        </w:rPr>
-      </w:pPr>
-    </w:p>
-    <w:p>
-      <w:pPr>
-        <w:pStyle w:val="Default"/>
-        <w:tabs>
-          <w:tab w:val="right" w:pos="10800"/>
-        </w:tabs>
-        <w:spacing w:line="252" w:lineRule="auto"/>
-        <w:rPr>
-          <w:rFonts w:ascii="Garamond" w:hAnsi="Garamond"/>
-          <w:b/>
-          <w:bCs/>
-          <w:color w:val="auto"/>
-        </w:rPr>
-      </w:pPr>
-      <w:r>
-        <w:rPr>
-          <w:rFonts w:ascii="Garamond" w:hAnsi="Garamond"/>
-          <w:b/>
-          <w:bCs/>
-          <w:color w:val="auto"/>
-        </w:rPr>
-        <w:t>Computer Science 214: Data Structure</w:t>
-      </w:r>
-      <w:r>
-        <w:rPr>
-          <w:rFonts w:ascii="Garamond" w:hAnsi="Garamond"/>
-          <w:b/>
-          <w:bCs/>
-          <w:color w:val="auto"/>
-        </w:rPr>
-        <w:t>s</w:t>
-      </w:r>
-      <w:r>
-        <w:rPr>
-          <w:rFonts w:ascii="Garamond" w:hAnsi="Garamond"/>
-          <w:b/>
-          <w:bCs/>
-          <w:color w:val="auto"/>
-        </w:rPr>
-        <w:tab/>
-        <w:t>April 2020 – June 2020</w:t>
-      </w:r>
-    </w:p>
-    <w:p>
-      <w:pPr>
-        <w:pStyle w:val="Default"/>
-        <w:tabs>
-          <w:tab w:val="right" w:pos="10800"/>
-        </w:tabs>
-        <w:spacing w:line="252" w:lineRule="auto"/>
-        <w:rPr>
-          <w:rFonts w:ascii="Garamond" w:hAnsi="Garamond"/>
-          <w:bCs/>
-          <w:i/>
-          <w:color w:val="auto"/>
-        </w:rPr>
-      </w:pPr>
-      <w:r>
-        <w:rPr>
-          <w:rFonts w:ascii="Garamond" w:hAnsi="Garamond"/>
-          <w:bCs/>
-          <w:i/>
-          <w:color w:val="auto"/>
-        </w:rPr>
-        <w:t xml:space="preserve">Undergrad Teaching Assistant </w:t>
-      </w:r>
-      <w:r>
-        <w:rPr>
-          <w:rFonts w:ascii="Garamond" w:hAnsi="Garamond"/>
-          <w:bCs/>
-          <w:i/>
-          <w:color w:val="auto"/>
-        </w:rPr>
-        <w:tab/>
-        <w:t>Evanston, IL</w:t>
-      </w:r>
-    </w:p>
-    <w:p>
-      <w:pPr>
-        <w:pStyle w:val="Default"/>
-        <w:numPr>
-          <w:ilvl w:val="0"/>
-          <w:numId w:val="22"/>
-        </w:numPr>
-        <w:tabs>
-          <w:tab w:val="left" w:pos="360"/>
-          <w:tab w:val="right" w:pos="10800"/>
-        </w:tabs>
-        <w:spacing w:line="252" w:lineRule="auto"/>
-        <w:ind w:left="360"/>
-        <w:rPr>
-          <w:rFonts w:ascii="Garamond" w:hAnsi="Garamond"/>
-          <w:b/>
-          <w:bCs/>
-          <w:color w:val="auto"/>
-        </w:rPr>
-      </w:pPr>
-      <w:r>
-        <w:rPr>
-          <w:rFonts w:ascii="Garamond" w:hAnsi="Garamond"/>
-          <w:bCs/>
-          <w:color w:val="auto"/>
-        </w:rPr>
-        <w:t>Worked with course staff to f</w:t>
-      </w:r>
-      <w:r>
-        <w:rPr>
-          <w:rFonts w:ascii="Garamond" w:hAnsi="Garamond"/>
-          <w:bCs/>
-          <w:color w:val="auto"/>
-        </w:rPr>
-        <w:t>acilitat</w:t>
-      </w:r>
-      <w:r>
-        <w:rPr>
-          <w:rFonts w:ascii="Garamond" w:hAnsi="Garamond"/>
-          <w:bCs/>
-          <w:color w:val="auto"/>
-        </w:rPr>
-        <w:t>e the</w:t>
-      </w:r>
-      <w:r>
-        <w:rPr>
-          <w:rFonts w:ascii="Garamond" w:hAnsi="Garamond"/>
-          <w:bCs/>
-          <w:color w:val="auto"/>
-        </w:rPr>
-        <w:t xml:space="preserve"> </w:t>
-      </w:r>
-      <w:r>
-        <w:rPr>
-          <w:rFonts w:ascii="Garamond" w:hAnsi="Garamond"/>
-          <w:bCs/>
-          <w:color w:val="auto"/>
-        </w:rPr>
-        <w:t>teaching</w:t>
-      </w:r>
-      <w:r>
-        <w:rPr>
-          <w:rFonts w:ascii="Garamond" w:hAnsi="Garamond"/>
-          <w:bCs/>
-          <w:color w:val="auto"/>
-        </w:rPr>
-        <w:t xml:space="preserve"> of </w:t>
-      </w:r>
-      <w:r>
-        <w:rPr>
-          <w:rFonts w:ascii="Garamond" w:hAnsi="Garamond"/>
-          <w:bCs/>
-          <w:color w:val="auto"/>
-        </w:rPr>
-        <w:t>data structures</w:t>
-      </w:r>
-    </w:p>
-    <w:p>
-      <w:pPr>
-        <w:pStyle w:val="Default"/>
-        <w:numPr>
-          <w:ilvl w:val="0"/>
-          <w:numId w:val="22"/>
-        </w:numPr>
-        <w:tabs>
-          <w:tab w:val="left" w:pos="360"/>
-          <w:tab w:val="right" w:pos="10800"/>
-        </w:tabs>
-        <w:spacing w:line="252" w:lineRule="auto"/>
-        <w:ind w:left="360"/>
-        <w:rPr>
-          <w:rFonts w:ascii="Garamond" w:hAnsi="Garamond"/>
-          <w:b/>
-          <w:bCs/>
-          <w:color w:val="auto"/>
-        </w:rPr>
-      </w:pPr>
-      <w:r>
-        <w:rPr>
-          <w:rFonts w:ascii="Garamond" w:hAnsi="Garamond"/>
-          <w:bCs/>
-          <w:color w:val="auto"/>
-        </w:rPr>
-        <w:t xml:space="preserve">Held weekly office hours where students came in for help with coding assignments, homeworks, and theory </w:t>
-      </w:r>
-    </w:p>
-    <w:p>
-      <w:pPr>
-        <w:pStyle w:val="Default"/>
-        <w:numPr>
-          <w:ilvl w:val="0"/>
-          <w:numId w:val="22"/>
-        </w:numPr>
-        <w:tabs>
-          <w:tab w:val="left" w:pos="360"/>
-          <w:tab w:val="right" w:pos="10800"/>
-        </w:tabs>
-        <w:spacing w:line="252" w:lineRule="auto"/>
-        <w:ind w:left="360"/>
-        <w:rPr>
-          <w:rFonts w:ascii="Garamond" w:hAnsi="Garamond"/>
-          <w:b/>
-          <w:bCs/>
-          <w:color w:val="auto"/>
-        </w:rPr>
-      </w:pPr>
-      <w:r>
-        <w:rPr>
-          <w:rFonts w:ascii="Garamond" w:hAnsi="Garamond"/>
-          <w:color w:val="auto"/>
-        </w:rPr>
         <w:t>Graded and provided feedback on assignments every week</w:t>
       </w:r>
     </w:p>
@@ -1783,63 +1651,7 @@
           <w:rFonts w:ascii="Garamond" w:hAnsi="Garamond"/>
           <w:bCs/>
         </w:rPr>
-        <w:t>Built</w:t>
-      </w:r>
-      <w:r>
-        <w:rPr>
-          <w:rFonts w:ascii="Garamond" w:hAnsi="Garamond"/>
-          <w:bCs/>
-        </w:rPr>
-        <w:t xml:space="preserve"> a</w:t>
-      </w:r>
-      <w:r>
-        <w:rPr>
-          <w:rFonts w:ascii="Garamond" w:hAnsi="Garamond"/>
-          <w:bCs/>
-        </w:rPr>
-        <w:t xml:space="preserve"> system of devices </w:t>
-      </w:r>
-      <w:r>
-        <w:rPr>
-          <w:rFonts w:ascii="Garamond" w:hAnsi="Garamond"/>
-          <w:bCs/>
-        </w:rPr>
-        <w:t xml:space="preserve">to </w:t>
-      </w:r>
-      <w:r>
-        <w:rPr>
-          <w:rFonts w:ascii="Garamond" w:hAnsi="Garamond"/>
-          <w:bCs/>
-        </w:rPr>
-        <w:t>monitor Wi-Fi network</w:t>
-      </w:r>
-      <w:r>
-        <w:rPr>
-          <w:rFonts w:ascii="Garamond" w:hAnsi="Garamond"/>
-          <w:bCs/>
-        </w:rPr>
-        <w:t>s</w:t>
-      </w:r>
-      <w:r>
-        <w:rPr>
-          <w:rFonts w:ascii="Garamond" w:hAnsi="Garamond"/>
-          <w:bCs/>
-        </w:rPr>
-        <w:t xml:space="preserve"> and communicate information over B</w:t>
-      </w:r>
-      <w:r>
-        <w:rPr>
-          <w:rFonts w:ascii="Garamond" w:hAnsi="Garamond"/>
-          <w:bCs/>
-        </w:rPr>
-        <w:t>LE</w:t>
-      </w:r>
-      <w:r>
-        <w:rPr>
-          <w:rFonts w:ascii="Garamond" w:hAnsi="Garamond"/>
-          <w:bCs/>
-        </w:rPr>
-        <w:t xml:space="preserve"> Advertisements</w:t>
+        <w:t>Built a system of devices which monitors a Wi-Fi network and communicates information over Bluetooth Advertisements</w:t>
       </w:r>
     </w:p>
     <w:p>
@@ -1860,14 +1672,7 @@
           <w:rFonts w:ascii="Garamond" w:hAnsi="Garamond"/>
           <w:bCs/>
         </w:rPr>
-        <w:t>Added</w:t>
-      </w:r>
-      <w:r>
-        <w:rPr>
-          <w:rFonts w:ascii="Garamond" w:hAnsi="Garamond"/>
-          <w:bCs/>
-        </w:rPr>
-        <w:t xml:space="preserve"> Wi-Fi connectivity for Nordic Microcontrollers using ESP Wi-Fi modules</w:t>
+        <w:t>Enabled Wi-Fi connectivity for Nordic Microcontrollers using ESP Wi-Fi modules</w:t>
       </w:r>
     </w:p>
     <w:p>
@@ -1925,6 +1730,245 @@
         </w:rPr>
         <w:t xml:space="preserve"> peripherals</w:t>
       </w:r>
+    </w:p>
+    <w:p>
+      <w:pPr>
+        <w:pStyle w:val="Default"/>
+        <w:spacing w:line="252" w:lineRule="auto"/>
+        <w:ind w:left="360"/>
+        <w:rPr>
+          <w:rFonts w:ascii="Garamond" w:hAnsi="Garamond"/>
+          <w:bCs/>
+        </w:rPr>
+      </w:pPr>
+    </w:p>
+    <w:p>
+      <w:pPr>
+        <w:pStyle w:val="Default"/>
+        <w:tabs>
+          <w:tab w:val="right" w:pos="10800"/>
+        </w:tabs>
+        <w:spacing w:line="252" w:lineRule="auto"/>
+        <w:rPr>
+          <w:rFonts w:ascii="Garamond" w:hAnsi="Garamond"/>
+          <w:b/>
+          <w:bCs/>
+          <w:color w:val="auto"/>
+        </w:rPr>
+      </w:pPr>
+      <w:r>
+        <w:rPr>
+          <w:rFonts w:ascii="Garamond" w:hAnsi="Garamond"/>
+          <w:b/>
+          <w:bCs/>
+          <w:color w:val="auto"/>
+        </w:rPr>
+        <w:t>Denver Public Schools Vehicle Routing</w:t>
+      </w:r>
+      <w:r>
+        <w:rPr>
+          <w:rFonts w:ascii="Garamond" w:hAnsi="Garamond"/>
+          <w:b/>
+          <w:bCs/>
+          <w:color w:val="auto"/>
+        </w:rPr>
+        <w:t xml:space="preserve"> (Python)</w:t>
+      </w:r>
+      <w:r>
+        <w:rPr>
+          <w:rFonts w:ascii="Garamond" w:hAnsi="Garamond"/>
+          <w:b/>
+          <w:bCs/>
+          <w:color w:val="auto"/>
+        </w:rPr>
+        <w:tab/>
+      </w:r>
+      <w:r>
+        <w:rPr>
+          <w:rFonts w:ascii="Garamond" w:hAnsi="Garamond"/>
+          <w:b/>
+          <w:bCs/>
+          <w:color w:val="auto"/>
+        </w:rPr>
+        <w:t>April</w:t>
+      </w:r>
+      <w:r>
+        <w:rPr>
+          <w:rFonts w:ascii="Garamond" w:hAnsi="Garamond"/>
+          <w:b/>
+          <w:bCs/>
+          <w:color w:val="auto"/>
+        </w:rPr>
+        <w:t xml:space="preserve"> 20</w:t>
+      </w:r>
+      <w:r>
+        <w:rPr>
+          <w:rFonts w:ascii="Garamond" w:hAnsi="Garamond"/>
+          <w:b/>
+          <w:bCs/>
+          <w:color w:val="auto"/>
+        </w:rPr>
+        <w:t>20</w:t>
+      </w:r>
+      <w:r>
+        <w:rPr>
+          <w:rFonts w:ascii="Garamond" w:hAnsi="Garamond"/>
+          <w:b/>
+          <w:bCs/>
+          <w:color w:val="auto"/>
+        </w:rPr>
+        <w:t xml:space="preserve"> – Jun</w:t>
+      </w:r>
+      <w:r>
+        <w:rPr>
+          <w:rFonts w:ascii="Garamond" w:hAnsi="Garamond"/>
+          <w:b/>
+          <w:bCs/>
+          <w:color w:val="auto"/>
+        </w:rPr>
+        <w:t>e</w:t>
+      </w:r>
+      <w:r>
+        <w:rPr>
+          <w:rFonts w:ascii="Garamond" w:hAnsi="Garamond"/>
+          <w:b/>
+          <w:bCs/>
+          <w:color w:val="auto"/>
+        </w:rPr>
+        <w:t xml:space="preserve"> 20</w:t>
+      </w:r>
+      <w:r>
+        <w:rPr>
+          <w:rFonts w:ascii="Garamond" w:hAnsi="Garamond"/>
+          <w:b/>
+          <w:bCs/>
+          <w:color w:val="auto"/>
+        </w:rPr>
+        <w:t>20</w:t>
+      </w:r>
+    </w:p>
+    <w:p>
+      <w:pPr>
+        <w:pStyle w:val="Default"/>
+        <w:numPr>
+          <w:ilvl w:val="0"/>
+          <w:numId w:val="19"/>
+        </w:numPr>
+        <w:spacing w:line="252" w:lineRule="auto"/>
+        <w:rPr>
+          <w:rFonts w:ascii="Garamond" w:hAnsi="Garamond"/>
+          <w:bCs/>
+        </w:rPr>
+      </w:pPr>
+      <w:r>
+        <w:rPr>
+          <w:rFonts w:ascii="Garamond" w:hAnsi="Garamond"/>
+          <w:bCs/>
+        </w:rPr>
+        <w:t>Routed vehicles used to deliver students’ lunches for the DPS school district</w:t>
+      </w:r>
+    </w:p>
+    <w:p>
+      <w:pPr>
+        <w:pStyle w:val="Default"/>
+        <w:numPr>
+          <w:ilvl w:val="0"/>
+          <w:numId w:val="19"/>
+        </w:numPr>
+        <w:spacing w:line="252" w:lineRule="auto"/>
+        <w:rPr>
+          <w:rFonts w:ascii="Garamond" w:hAnsi="Garamond"/>
+          <w:bCs/>
+        </w:rPr>
+      </w:pPr>
+      <w:r>
+        <w:rPr>
+          <w:rFonts w:ascii="Garamond" w:hAnsi="Garamond"/>
+          <w:bCs/>
+        </w:rPr>
+        <w:t>Reduced the number of vehicles necessary from 11 to 9 using a modified Clarke-Wright Savings algorithm</w:t>
+      </w:r>
+    </w:p>
+    <w:p>
+      <w:pPr>
+        <w:pStyle w:val="Default"/>
+        <w:numPr>
+          <w:ilvl w:val="0"/>
+          <w:numId w:val="19"/>
+        </w:numPr>
+        <w:spacing w:line="252" w:lineRule="auto"/>
+        <w:rPr>
+          <w:rFonts w:ascii="Garamond" w:hAnsi="Garamond"/>
+          <w:bCs/>
+        </w:rPr>
+      </w:pPr>
+      <w:r>
+        <w:rPr>
+          <w:rFonts w:ascii="Garamond" w:hAnsi="Garamond"/>
+          <w:bCs/>
+        </w:rPr>
+        <w:t>Delivered</w:t>
+      </w:r>
+      <w:r>
+        <w:rPr>
+          <w:rFonts w:ascii="Garamond" w:hAnsi="Garamond"/>
+          <w:bCs/>
+        </w:rPr>
+        <w:t xml:space="preserve"> a tool that allows the client to </w:t>
+      </w:r>
+      <w:r>
+        <w:rPr>
+          <w:rFonts w:ascii="Garamond" w:hAnsi="Garamond"/>
+          <w:bCs/>
+        </w:rPr>
+        <w:t xml:space="preserve">randomly generate feasible </w:t>
+      </w:r>
+      <w:r>
+        <w:rPr>
+          <w:rFonts w:ascii="Garamond" w:hAnsi="Garamond"/>
+          <w:bCs/>
+        </w:rPr>
+        <w:t>routes given a</w:t>
+      </w:r>
+      <w:r>
+        <w:rPr>
+          <w:rFonts w:ascii="Garamond" w:hAnsi="Garamond"/>
+          <w:bCs/>
+        </w:rPr>
+        <w:t>ny</w:t>
+      </w:r>
+      <w:r>
+        <w:rPr>
+          <w:rFonts w:ascii="Garamond" w:hAnsi="Garamond"/>
+          <w:bCs/>
+        </w:rPr>
+        <w:t xml:space="preserve"> set of </w:t>
+      </w:r>
+      <w:r>
+        <w:rPr>
+          <w:rFonts w:ascii="Garamond" w:hAnsi="Garamond"/>
+          <w:bCs/>
+        </w:rPr>
+        <w:t>sites</w:t>
+      </w:r>
+      <w:r>
+        <w:rPr>
+          <w:rFonts w:ascii="Garamond" w:hAnsi="Garamond"/>
+          <w:bCs/>
+        </w:rPr>
+        <w:t xml:space="preserve"> </w:t>
+      </w:r>
+    </w:p>
+    <w:p>
+      <w:pPr>
+        <w:pStyle w:val="Default"/>
+        <w:spacing w:line="252" w:lineRule="auto"/>
+        <w:ind w:left="360"/>
+        <w:rPr>
+          <w:rFonts w:ascii="Garamond" w:hAnsi="Garamond"/>
+          <w:bCs/>
+        </w:rPr>
+      </w:pPr>
     </w:p>
     <w:p>
       <w:pPr>
@@ -2228,7 +2272,7 @@
         <v:path o:extrusionok="f" gradientshapeok="t" o:connecttype="rect"/>
         <o:lock v:ext="edit" aspectratio="t"/>
       </v:shapetype>
-      <v:shape id="_x0000_i1037" type="#_x0000_t75" style="width:11.3pt;height:11.3pt" o:bullet="t">
+      <v:shape id="_x0000_i1041" type="#_x0000_t75" style="width:11.3pt;height:11.3pt" o:bullet="t">
         <v:imagedata r:id="rId1" o:title="mso75BA"/>
       </v:shape>
     </w:pict>

</xml_diff>

<commit_message>
added stuff about text scraping tool
</commit_message>
<xml_diff>
--- a/Rehman_Aarij_Resume.docx
+++ b/Rehman_Aarij_Resume.docx
@@ -24,6 +24,15 @@
           <w:sz w:val="44"/>
         </w:rPr>
         <w:t>Aarij Rehman</w:t>
+      </w:r>
+      <w:r>
+        <w:rPr>
+          <w:rFonts w:ascii="Garamond" w:hAnsi="Garamond"/>
+          <w:b/>
+          <w:color w:val="auto"/>
+          <w:sz w:val="44"/>
+        </w:rPr>
+        <w:t xml:space="preserve"> </w:t>
       </w:r>
     </w:p>
     <w:p>
@@ -471,16 +480,7 @@
           <w:bCs/>
           <w:color w:val="auto"/>
         </w:rPr>
-        <w:t>Marley Finance</w:t>
-      </w:r>
-      <w:r>
-        <w:rPr>
-          <w:rFonts w:ascii="Garamond" w:hAnsi="Garamond"/>
-          <w:b/>
-          <w:bCs/>
-          <w:color w:val="auto"/>
-        </w:rPr>
-        <w:t xml:space="preserve"> </w:t>
+        <w:t xml:space="preserve">Marley Finance </w:t>
       </w:r>
       <w:r>
         <w:rPr>
@@ -490,24 +490,7 @@
           <w:color w:val="auto"/>
         </w:rPr>
         <w:tab/>
-      </w:r>
-      <w:r>
-        <w:rPr>
-          <w:rFonts w:ascii="Garamond" w:hAnsi="Garamond"/>
-          <w:b/>
-          <w:bCs/>
-          <w:color w:val="auto"/>
-        </w:rPr>
-        <w:t>August</w:t>
-      </w:r>
-      <w:r>
-        <w:rPr>
-          <w:rFonts w:ascii="Garamond" w:hAnsi="Garamond"/>
-          <w:b/>
-          <w:bCs/>
-          <w:color w:val="auto"/>
-        </w:rPr>
-        <w:t xml:space="preserve"> 2021 – Current</w:t>
+        <w:t>August 2021 – Current</w:t>
       </w:r>
     </w:p>
     <w:p>
@@ -541,7 +524,25 @@
           <w:color w:val="auto"/>
         </w:rPr>
         <w:tab/>
-        <w:t xml:space="preserve">New York City, New York </w:t>
+        <w:t>New Yor</w:t>
+      </w:r>
+      <w:r>
+        <w:rPr>
+          <w:rFonts w:ascii="Garamond" w:hAnsi="Garamond"/>
+          <w:bCs/>
+          <w:i/>
+          <w:color w:val="auto"/>
+        </w:rPr>
+        <w:t>k</w:t>
+      </w:r>
+      <w:r>
+        <w:rPr>
+          <w:rFonts w:ascii="Garamond" w:hAnsi="Garamond"/>
+          <w:bCs/>
+          <w:i/>
+          <w:color w:val="auto"/>
+        </w:rPr>
+        <w:t xml:space="preserve">, New York </w:t>
       </w:r>
     </w:p>
     <w:p>
@@ -737,7 +738,7 @@
           <w:color w:val="auto"/>
         </w:rPr>
         <w:tab/>
-        <w:t xml:space="preserve">New York City, New York </w:t>
+        <w:t xml:space="preserve">New York, New York </w:t>
       </w:r>
     </w:p>
     <w:p>
@@ -772,17 +773,29 @@
     <w:p>
       <w:pPr>
         <w:pStyle w:val="Default"/>
+        <w:numPr>
+          <w:ilvl w:val="0"/>
+          <w:numId w:val="22"/>
+        </w:numPr>
         <w:tabs>
+          <w:tab w:val="left" w:pos="360"/>
           <w:tab w:val="right" w:pos="10800"/>
         </w:tabs>
         <w:spacing w:line="252" w:lineRule="auto"/>
-        <w:rPr>
-          <w:rFonts w:ascii="Garamond" w:hAnsi="Garamond"/>
-          <w:b/>
-          <w:bCs/>
-          <w:color w:val="auto"/>
-        </w:rPr>
-      </w:pPr>
+        <w:ind w:left="360"/>
+        <w:rPr>
+          <w:rFonts w:ascii="Garamond" w:hAnsi="Garamond"/>
+          <w:b/>
+          <w:bCs/>
+          <w:color w:val="auto"/>
+        </w:rPr>
+      </w:pPr>
+      <w:r>
+        <w:rPr>
+          <w:rFonts w:ascii="Garamond" w:hAnsi="Garamond"/>
+        </w:rPr>
+        <w:t xml:space="preserve">Created Python text scraping tool to automate reading hedge fund quotes </w:t>
+      </w:r>
     </w:p>
     <w:p>
       <w:pPr>
@@ -798,25 +811,6 @@
           <w:color w:val="auto"/>
         </w:rPr>
       </w:pPr>
-      <w:r>
-        <w:rPr>
-          <w:rFonts w:ascii="Garamond" w:hAnsi="Garamond"/>
-          <w:b/>
-          <w:bCs/>
-          <w:color w:val="auto"/>
-        </w:rPr>
-        <w:t xml:space="preserve">J.P. Morgan </w:t>
-      </w:r>
-      <w:r>
-        <w:rPr>
-          <w:rFonts w:ascii="Garamond" w:hAnsi="Garamond"/>
-          <w:b/>
-          <w:bCs/>
-          <w:color w:val="auto"/>
-        </w:rPr>
-        <w:tab/>
-        <w:t>July 2020 – August 2020</w:t>
-      </w:r>
     </w:p>
     <w:p>
       <w:pPr>
@@ -827,6 +821,40 @@
         <w:spacing w:line="252" w:lineRule="auto"/>
         <w:rPr>
           <w:rFonts w:ascii="Garamond" w:hAnsi="Garamond"/>
+          <w:b/>
+          <w:bCs/>
+          <w:color w:val="auto"/>
+        </w:rPr>
+      </w:pPr>
+      <w:r>
+        <w:rPr>
+          <w:rFonts w:ascii="Garamond" w:hAnsi="Garamond"/>
+          <w:b/>
+          <w:bCs/>
+          <w:color w:val="auto"/>
+        </w:rPr>
+        <w:t xml:space="preserve">J.P. Morgan </w:t>
+      </w:r>
+      <w:r>
+        <w:rPr>
+          <w:rFonts w:ascii="Garamond" w:hAnsi="Garamond"/>
+          <w:b/>
+          <w:bCs/>
+          <w:color w:val="auto"/>
+        </w:rPr>
+        <w:tab/>
+        <w:t>July 2020 – August 2020</w:t>
+      </w:r>
+    </w:p>
+    <w:p>
+      <w:pPr>
+        <w:pStyle w:val="Default"/>
+        <w:tabs>
+          <w:tab w:val="right" w:pos="10800"/>
+        </w:tabs>
+        <w:spacing w:line="252" w:lineRule="auto"/>
+        <w:rPr>
+          <w:rFonts w:ascii="Garamond" w:hAnsi="Garamond"/>
           <w:bCs/>
           <w:i/>
           <w:color w:val="auto"/>
@@ -885,7 +913,7 @@
           <w:i/>
           <w:color w:val="auto"/>
         </w:rPr>
-        <w:t>ew York City</w:t>
+        <w:t>ew York</w:t>
       </w:r>
       <w:r>
         <w:rPr>
@@ -2228,7 +2256,7 @@
         <v:path o:extrusionok="f" gradientshapeok="t" o:connecttype="rect"/>
         <o:lock v:ext="edit" aspectratio="t"/>
       </v:shapetype>
-      <v:shape id="_x0000_i1037" type="#_x0000_t75" style="width:11.3pt;height:11.3pt" o:bullet="t">
+      <v:shape id="_x0000_i1047" type="#_x0000_t75" style="width:11.3pt;height:11.3pt" o:bullet="t">
         <v:imagedata r:id="rId1" o:title="mso75BA"/>
       </v:shape>
     </w:pict>
@@ -5425,6 +5453,20 @@
       <w:u w:val="single"/>
     </w:rPr>
   </w:style>
+  <w:style w:type="paragraph" w:styleId="NormalWeb">
+    <w:name w:val="Normal (Web)"/>
+    <w:basedOn w:val="Normal"/>
+    <w:uiPriority w:val="99"/>
+    <w:semiHidden/>
+    <w:unhideWhenUsed/>
+    <w:rsid w:val="00FE4C4E"/>
+    <w:pPr>
+      <w:spacing w:before="100" w:beforeAutospacing="1" w:after="100" w:afterAutospacing="1"/>
+    </w:pPr>
+    <w:rPr>
+      <w:rFonts w:ascii="Times New Roman" w:eastAsia="Times New Roman" w:hAnsi="Times New Roman" w:cs="Times New Roman"/>
+    </w:rPr>
+  </w:style>
 </w:styles>
 </file>
 

</xml_diff>

<commit_message>
cleaned up for ab initio
</commit_message>
<xml_diff>
--- a/Rehman_Aarij_Resume.docx
+++ b/Rehman_Aarij_Resume.docx
@@ -381,21 +381,14 @@
           <w:rFonts w:ascii="Garamond" w:hAnsi="Garamond"/>
           <w:color w:val="auto"/>
         </w:rPr>
-        <w:t xml:space="preserve"> </w:t>
-      </w:r>
-      <w:r>
-        <w:rPr>
-          <w:rFonts w:ascii="Garamond" w:hAnsi="Garamond"/>
-          <w:color w:val="auto"/>
-        </w:rPr>
-        <w:t>&amp;</w:t>
-      </w:r>
-      <w:r>
-        <w:rPr>
-          <w:rFonts w:ascii="Garamond" w:hAnsi="Garamond"/>
-          <w:color w:val="auto"/>
-        </w:rPr>
-        <w:t xml:space="preserve"> M</w:t>
+        <w:t xml:space="preserve">, </w:t>
+      </w:r>
+      <w:r>
+        <w:rPr>
+          <w:rFonts w:ascii="Garamond" w:hAnsi="Garamond"/>
+          <w:color w:val="auto"/>
+        </w:rPr>
+        <w:t>M</w:t>
       </w:r>
       <w:r>
         <w:rPr>
@@ -605,7 +598,63 @@
           <w:bCs/>
           <w:color w:val="auto"/>
         </w:rPr>
-        <w:t>Analyst on the J.P. Morgan Exotic Swaps Desk</w:t>
+        <w:t>Worked as an a</w:t>
+      </w:r>
+      <w:r>
+        <w:rPr>
+          <w:rFonts w:ascii="Garamond" w:hAnsi="Garamond"/>
+          <w:bCs/>
+          <w:color w:val="auto"/>
+        </w:rPr>
+        <w:t xml:space="preserve">nalyst on the J.P. Morgan </w:t>
+      </w:r>
+      <w:r>
+        <w:rPr>
+          <w:rFonts w:ascii="Garamond" w:hAnsi="Garamond"/>
+          <w:bCs/>
+          <w:color w:val="auto"/>
+        </w:rPr>
+        <w:t>e</w:t>
+      </w:r>
+      <w:r>
+        <w:rPr>
+          <w:rFonts w:ascii="Garamond" w:hAnsi="Garamond"/>
+          <w:bCs/>
+          <w:color w:val="auto"/>
+        </w:rPr>
+        <w:t xml:space="preserve">xotic </w:t>
+      </w:r>
+      <w:r>
+        <w:rPr>
+          <w:rFonts w:ascii="Garamond" w:hAnsi="Garamond"/>
+          <w:bCs/>
+          <w:color w:val="auto"/>
+        </w:rPr>
+        <w:t>rates</w:t>
+      </w:r>
+      <w:r>
+        <w:rPr>
+          <w:rFonts w:ascii="Garamond" w:hAnsi="Garamond"/>
+          <w:bCs/>
+          <w:color w:val="auto"/>
+        </w:rPr>
+        <w:t xml:space="preserve"> </w:t>
+      </w:r>
+      <w:r>
+        <w:rPr>
+          <w:rFonts w:ascii="Garamond" w:hAnsi="Garamond"/>
+          <w:bCs/>
+          <w:color w:val="auto"/>
+        </w:rPr>
+        <w:t>d</w:t>
+      </w:r>
+      <w:r>
+        <w:rPr>
+          <w:rFonts w:ascii="Garamond" w:hAnsi="Garamond"/>
+          <w:bCs/>
+          <w:color w:val="auto"/>
+        </w:rPr>
+        <w:t>esk</w:t>
       </w:r>
     </w:p>
     <w:p>
@@ -799,7 +848,23 @@
           <w:bCs/>
           <w:color w:val="auto"/>
         </w:rPr>
-        <w:t>swap derivatives</w:t>
+        <w:t>rates</w:t>
+      </w:r>
+      <w:r>
+        <w:rPr>
+          <w:rFonts w:ascii="Garamond" w:hAnsi="Garamond"/>
+          <w:bCs/>
+          <w:color w:val="auto"/>
+        </w:rPr>
+        <w:t xml:space="preserve"> </w:t>
+      </w:r>
+      <w:r>
+        <w:rPr>
+          <w:rFonts w:ascii="Garamond" w:hAnsi="Garamond"/>
+          <w:bCs/>
+          <w:color w:val="auto"/>
+        </w:rPr>
+        <w:t>options</w:t>
       </w:r>
       <w:r>
         <w:rPr>
@@ -1949,7 +2014,7 @@
           <w:rFonts w:ascii="Garamond" w:hAnsi="Garamond"/>
           <w:bCs/>
         </w:rPr>
-        <w:t>sites</w:t>
+        <w:t>destinations</w:t>
       </w:r>
       <w:r>
         <w:rPr>
@@ -2101,14 +2166,14 @@
           <w:rFonts w:ascii="Garamond" w:hAnsi="Garamond"/>
           <w:color w:val="auto"/>
         </w:rPr>
-        <w:t xml:space="preserve"> JS,</w:t>
-      </w:r>
-      <w:r>
-        <w:rPr>
-          <w:rFonts w:ascii="Garamond" w:hAnsi="Garamond"/>
-          <w:color w:val="auto"/>
-        </w:rPr>
-        <w:t xml:space="preserve"> Rust, C</w:t>
+        <w:t xml:space="preserve"> </w:t>
+      </w:r>
+      <w:r>
+        <w:rPr>
+          <w:rFonts w:ascii="Garamond" w:hAnsi="Garamond"/>
+          <w:color w:val="auto"/>
+        </w:rPr>
+        <w:t>Rust, C</w:t>
       </w:r>
       <w:r>
         <w:rPr>
@@ -2168,18 +2233,18 @@
       <w:r>
         <w:rPr>
           <w:rFonts w:ascii="Garamond" w:hAnsi="Garamond"/>
-          <w:b/>
-          <w:color w:val="auto"/>
-        </w:rPr>
-        <w:t xml:space="preserve"> </w:t>
-      </w:r>
-      <w:r>
-        <w:rPr>
-          <w:rFonts w:ascii="Garamond" w:hAnsi="Garamond"/>
-          <w:bCs/>
-          <w:color w:val="auto"/>
-        </w:rPr>
-        <w:t>Poker, Home Improvement, Chess</w:t>
+          <w:bCs/>
+          <w:color w:val="auto"/>
+        </w:rPr>
+        <w:t xml:space="preserve"> Home Improvement, Chess</w:t>
+      </w:r>
+      <w:r>
+        <w:rPr>
+          <w:rFonts w:ascii="Garamond" w:hAnsi="Garamond"/>
+          <w:bCs/>
+          <w:color w:val="auto"/>
+        </w:rPr>
+        <w:t>, Poker</w:t>
       </w:r>
     </w:p>
     <w:sectPr>
@@ -2272,7 +2337,7 @@
         <v:path o:extrusionok="f" gradientshapeok="t" o:connecttype="rect"/>
         <o:lock v:ext="edit" aspectratio="t"/>
       </v:shapetype>
-      <v:shape id="_x0000_i1041" type="#_x0000_t75" style="width:11.3pt;height:11.3pt" o:bullet="t">
+      <v:shape id="_x0000_i1030" type="#_x0000_t75" style="width:11.35pt;height:11.35pt" o:bullet="t">
         <v:imagedata r:id="rId1" o:title="mso75BA"/>
       </v:shape>
     </w:pict>

</xml_diff>